<commit_message>
Backend környezetek kb kész
</commit_message>
<xml_diff>
--- a/szakdolgozat/szakdolgozat.docx
+++ b/szakdolgozat/szakdolgozat.docx
@@ -75,7 +75,7 @@
         </w:rPr>
         <w:fldChar w:fldCharType="separate"/>
       </w:r>
-      <w:hyperlink w:anchor="_Toc148620658" w:history="1">
+      <w:hyperlink w:anchor="_Toc148635525" w:history="1">
         <w:r>
           <w:rPr>
             <w:rStyle w:val="Hiperhivatkozs"/>
@@ -119,7 +119,7 @@
             <w:noProof/>
             <w:webHidden/>
           </w:rPr>
-          <w:instrText xml:space="preserve"> PAGEREF _Toc148620658 \h </w:instrText>
+          <w:instrText xml:space="preserve"> PAGEREF _Toc148635525 \h </w:instrText>
         </w:r>
         <w:r>
           <w:rPr>
@@ -165,7 +165,7 @@
           <w:lang w:eastAsia="hu-HU"/>
         </w:rPr>
       </w:pPr>
-      <w:hyperlink w:anchor="_Toc148620659" w:history="1">
+      <w:hyperlink w:anchor="_Toc148635526" w:history="1">
         <w:r>
           <w:rPr>
             <w:rStyle w:val="Hiperhivatkozs"/>
@@ -209,7 +209,7 @@
             <w:noProof/>
             <w:webHidden/>
           </w:rPr>
-          <w:instrText xml:space="preserve"> PAGEREF _Toc148620659 \h </w:instrText>
+          <w:instrText xml:space="preserve"> PAGEREF _Toc148635526 \h </w:instrText>
         </w:r>
         <w:r>
           <w:rPr>
@@ -254,7 +254,7 @@
           <w:lang w:eastAsia="hu-HU"/>
         </w:rPr>
       </w:pPr>
-      <w:hyperlink w:anchor="_Toc148620660" w:history="1">
+      <w:hyperlink w:anchor="_Toc148635527" w:history="1">
         <w:r>
           <w:rPr>
             <w:rStyle w:val="Hiperhivatkozs"/>
@@ -297,7 +297,7 @@
             <w:noProof/>
             <w:webHidden/>
           </w:rPr>
-          <w:instrText xml:space="preserve"> PAGEREF _Toc148620660 \h </w:instrText>
+          <w:instrText xml:space="preserve"> PAGEREF _Toc148635527 \h </w:instrText>
         </w:r>
         <w:r>
           <w:rPr>
@@ -342,7 +342,7 @@
           <w:lang w:eastAsia="hu-HU"/>
         </w:rPr>
       </w:pPr>
-      <w:hyperlink w:anchor="_Toc148620661" w:history="1">
+      <w:hyperlink w:anchor="_Toc148635528" w:history="1">
         <w:r>
           <w:rPr>
             <w:rStyle w:val="Hiperhivatkozs"/>
@@ -385,7 +385,7 @@
             <w:noProof/>
             <w:webHidden/>
           </w:rPr>
-          <w:instrText xml:space="preserve"> PAGEREF _Toc148620661 \h </w:instrText>
+          <w:instrText xml:space="preserve"> PAGEREF _Toc148635528 \h </w:instrText>
         </w:r>
         <w:r>
           <w:rPr>
@@ -430,7 +430,7 @@
           <w:lang w:eastAsia="hu-HU"/>
         </w:rPr>
       </w:pPr>
-      <w:hyperlink w:anchor="_Toc148620662" w:history="1">
+      <w:hyperlink w:anchor="_Toc148635529" w:history="1">
         <w:r>
           <w:rPr>
             <w:rStyle w:val="Hiperhivatkozs"/>
@@ -473,7 +473,7 @@
             <w:noProof/>
             <w:webHidden/>
           </w:rPr>
-          <w:instrText xml:space="preserve"> PAGEREF _Toc148620662 \h </w:instrText>
+          <w:instrText xml:space="preserve"> PAGEREF _Toc148635529 \h </w:instrText>
         </w:r>
         <w:r>
           <w:rPr>
@@ -518,7 +518,7 @@
           <w:lang w:eastAsia="hu-HU"/>
         </w:rPr>
       </w:pPr>
-      <w:hyperlink w:anchor="_Toc148620663" w:history="1">
+      <w:hyperlink w:anchor="_Toc148635530" w:history="1">
         <w:r>
           <w:rPr>
             <w:rStyle w:val="Hiperhivatkozs"/>
@@ -561,7 +561,7 @@
             <w:noProof/>
             <w:webHidden/>
           </w:rPr>
-          <w:instrText xml:space="preserve"> PAGEREF _Toc148620663 \h </w:instrText>
+          <w:instrText xml:space="preserve"> PAGEREF _Toc148635530 \h </w:instrText>
         </w:r>
         <w:r>
           <w:rPr>
@@ -607,7 +607,7 @@
           <w:lang w:eastAsia="hu-HU"/>
         </w:rPr>
       </w:pPr>
-      <w:hyperlink w:anchor="_Toc148620664" w:history="1">
+      <w:hyperlink w:anchor="_Toc148635531" w:history="1">
         <w:r>
           <w:rPr>
             <w:rStyle w:val="Hiperhivatkozs"/>
@@ -651,7 +651,7 @@
             <w:noProof/>
             <w:webHidden/>
           </w:rPr>
-          <w:instrText xml:space="preserve"> PAGEREF _Toc148620664 \h </w:instrText>
+          <w:instrText xml:space="preserve"> PAGEREF _Toc148635531 \h </w:instrText>
         </w:r>
         <w:r>
           <w:rPr>
@@ -696,7 +696,7 @@
           <w:lang w:eastAsia="hu-HU"/>
         </w:rPr>
       </w:pPr>
-      <w:hyperlink w:anchor="_Toc148620665" w:history="1">
+      <w:hyperlink w:anchor="_Toc148635532" w:history="1">
         <w:r>
           <w:rPr>
             <w:rStyle w:val="Hiperhivatkozs"/>
@@ -739,7 +739,7 @@
             <w:noProof/>
             <w:webHidden/>
           </w:rPr>
-          <w:instrText xml:space="preserve"> PAGEREF _Toc148620665 \h </w:instrText>
+          <w:instrText xml:space="preserve"> PAGEREF _Toc148635532 \h </w:instrText>
         </w:r>
         <w:r>
           <w:rPr>
@@ -784,7 +784,7 @@
           <w:lang w:eastAsia="hu-HU"/>
         </w:rPr>
       </w:pPr>
-      <w:hyperlink w:anchor="_Toc148620666" w:history="1">
+      <w:hyperlink w:anchor="_Toc148635533" w:history="1">
         <w:r>
           <w:rPr>
             <w:rStyle w:val="Hiperhivatkozs"/>
@@ -829,7 +829,7 @@
             <w:noProof/>
             <w:webHidden/>
           </w:rPr>
-          <w:instrText xml:space="preserve"> PAGEREF _Toc148620666 \h </w:instrText>
+          <w:instrText xml:space="preserve"> PAGEREF _Toc148635533 \h </w:instrText>
         </w:r>
         <w:r>
           <w:rPr>
@@ -874,7 +874,7 @@
           <w:lang w:eastAsia="hu-HU"/>
         </w:rPr>
       </w:pPr>
-      <w:hyperlink w:anchor="_Toc148620667" w:history="1">
+      <w:hyperlink w:anchor="_Toc148635534" w:history="1">
         <w:r>
           <w:rPr>
             <w:rStyle w:val="Hiperhivatkozs"/>
@@ -917,7 +917,7 @@
             <w:noProof/>
             <w:webHidden/>
           </w:rPr>
-          <w:instrText xml:space="preserve"> PAGEREF _Toc148620667 \h </w:instrText>
+          <w:instrText xml:space="preserve"> PAGEREF _Toc148635534 \h </w:instrText>
         </w:r>
         <w:r>
           <w:rPr>
@@ -962,7 +962,7 @@
           <w:lang w:eastAsia="hu-HU"/>
         </w:rPr>
       </w:pPr>
-      <w:hyperlink w:anchor="_Toc148620668" w:history="1">
+      <w:hyperlink w:anchor="_Toc148635535" w:history="1">
         <w:r>
           <w:rPr>
             <w:rStyle w:val="Hiperhivatkozs"/>
@@ -984,7 +984,7 @@
             <w:rStyle w:val="Hiperhivatkozs"/>
             <w:noProof/>
           </w:rPr>
-          <w:t>Node.js</w:t>
+          <w:t>.NET</w:t>
         </w:r>
         <w:r>
           <w:rPr>
@@ -1005,7 +1005,7 @@
             <w:noProof/>
             <w:webHidden/>
           </w:rPr>
-          <w:instrText xml:space="preserve"> PAGEREF _Toc148620668 \h </w:instrText>
+          <w:instrText xml:space="preserve"> PAGEREF _Toc148635535 \h </w:instrText>
         </w:r>
         <w:r>
           <w:rPr>
@@ -1050,7 +1050,7 @@
           <w:lang w:eastAsia="hu-HU"/>
         </w:rPr>
       </w:pPr>
-      <w:hyperlink w:anchor="_Toc148620669" w:history="1">
+      <w:hyperlink w:anchor="_Toc148635536" w:history="1">
         <w:r>
           <w:rPr>
             <w:rStyle w:val="Hiperhivatkozs"/>
@@ -1072,7 +1072,7 @@
             <w:rStyle w:val="Hiperhivatkozs"/>
             <w:noProof/>
           </w:rPr>
-          <w:t>ASP.NET</w:t>
+          <w:t>Összefoglalás</w:t>
         </w:r>
         <w:r>
           <w:rPr>
@@ -1093,7 +1093,7 @@
             <w:noProof/>
             <w:webHidden/>
           </w:rPr>
-          <w:instrText xml:space="preserve"> PAGEREF _Toc148620669 \h </w:instrText>
+          <w:instrText xml:space="preserve"> PAGEREF _Toc148635536 \h </w:instrText>
         </w:r>
         <w:r>
           <w:rPr>
@@ -1113,7 +1113,7 @@
             <w:noProof/>
             <w:webHidden/>
           </w:rPr>
-          <w:t>8</w:t>
+          <w:t>9</w:t>
         </w:r>
         <w:r>
           <w:rPr>
@@ -1138,7 +1138,7 @@
           <w:lang w:eastAsia="hu-HU"/>
         </w:rPr>
       </w:pPr>
-      <w:hyperlink w:anchor="_Toc148620670" w:history="1">
+      <w:hyperlink w:anchor="_Toc148635537" w:history="1">
         <w:r>
           <w:rPr>
             <w:rStyle w:val="Hiperhivatkozs"/>
@@ -1181,7 +1181,7 @@
             <w:noProof/>
             <w:webHidden/>
           </w:rPr>
-          <w:instrText xml:space="preserve"> PAGEREF _Toc148620670 \h </w:instrText>
+          <w:instrText xml:space="preserve"> PAGEREF _Toc148635537 \h </w:instrText>
         </w:r>
         <w:r>
           <w:rPr>
@@ -1201,7 +1201,7 @@
             <w:noProof/>
             <w:webHidden/>
           </w:rPr>
-          <w:t>8</w:t>
+          <w:t>10</w:t>
         </w:r>
         <w:r>
           <w:rPr>
@@ -1226,7 +1226,7 @@
           <w:lang w:eastAsia="hu-HU"/>
         </w:rPr>
       </w:pPr>
-      <w:hyperlink w:anchor="_Toc148620671" w:history="1">
+      <w:hyperlink w:anchor="_Toc148635538" w:history="1">
         <w:r>
           <w:rPr>
             <w:rStyle w:val="Hiperhivatkozs"/>
@@ -1271,7 +1271,7 @@
             <w:noProof/>
             <w:webHidden/>
           </w:rPr>
-          <w:instrText xml:space="preserve"> PAGEREF _Toc148620671 \h </w:instrText>
+          <w:instrText xml:space="preserve"> PAGEREF _Toc148635538 \h </w:instrText>
         </w:r>
         <w:r>
           <w:rPr>
@@ -1291,7 +1291,7 @@
             <w:noProof/>
             <w:webHidden/>
           </w:rPr>
-          <w:t>8</w:t>
+          <w:t>10</w:t>
         </w:r>
         <w:r>
           <w:rPr>
@@ -1316,7 +1316,7 @@
           <w:lang w:eastAsia="hu-HU"/>
         </w:rPr>
       </w:pPr>
-      <w:hyperlink w:anchor="_Toc148620672" w:history="1">
+      <w:hyperlink w:anchor="_Toc148635539" w:history="1">
         <w:r>
           <w:rPr>
             <w:rStyle w:val="Hiperhivatkozs"/>
@@ -1340,6 +1340,96 @@
             <w:noProof/>
             <w:lang w:eastAsia="hu-HU"/>
           </w:rPr>
+          <w:t>Vue</w:t>
+        </w:r>
+        <w:r>
+          <w:rPr>
+            <w:noProof/>
+            <w:webHidden/>
+          </w:rPr>
+          <w:tab/>
+        </w:r>
+        <w:r>
+          <w:rPr>
+            <w:noProof/>
+            <w:webHidden/>
+          </w:rPr>
+          <w:fldChar w:fldCharType="begin"/>
+        </w:r>
+        <w:r>
+          <w:rPr>
+            <w:noProof/>
+            <w:webHidden/>
+          </w:rPr>
+          <w:instrText xml:space="preserve"> PAGEREF _Toc148635539 \h </w:instrText>
+        </w:r>
+        <w:r>
+          <w:rPr>
+            <w:noProof/>
+            <w:webHidden/>
+          </w:rPr>
+        </w:r>
+        <w:r>
+          <w:rPr>
+            <w:noProof/>
+            <w:webHidden/>
+          </w:rPr>
+          <w:fldChar w:fldCharType="separate"/>
+        </w:r>
+        <w:r>
+          <w:rPr>
+            <w:noProof/>
+            <w:webHidden/>
+          </w:rPr>
+          <w:t>10</w:t>
+        </w:r>
+        <w:r>
+          <w:rPr>
+            <w:noProof/>
+            <w:webHidden/>
+          </w:rPr>
+          <w:fldChar w:fldCharType="end"/>
+        </w:r>
+      </w:hyperlink>
+    </w:p>
+    <w:p>
+      <w:pPr>
+        <w:pStyle w:val="TJ3"/>
+        <w:tabs>
+          <w:tab w:val="left" w:pos="1320"/>
+          <w:tab w:val="right" w:leader="dot" w:pos="8493"/>
+        </w:tabs>
+        <w:rPr>
+          <w:rFonts w:eastAsiaTheme="minorEastAsia"/>
+          <w:noProof/>
+          <w:sz w:val="22"/>
+          <w:lang w:eastAsia="hu-HU"/>
+        </w:rPr>
+      </w:pPr>
+      <w:hyperlink w:anchor="_Toc148635540" w:history="1">
+        <w:r>
+          <w:rPr>
+            <w:rStyle w:val="Hiperhivatkozs"/>
+            <w:noProof/>
+            <w:lang w:eastAsia="hu-HU"/>
+          </w:rPr>
+          <w:t>3.2.3</w:t>
+        </w:r>
+        <w:r>
+          <w:rPr>
+            <w:rFonts w:eastAsiaTheme="minorEastAsia"/>
+            <w:noProof/>
+            <w:sz w:val="22"/>
+            <w:lang w:eastAsia="hu-HU"/>
+          </w:rPr>
+          <w:tab/>
+        </w:r>
+        <w:r>
+          <w:rPr>
+            <w:rStyle w:val="Hiperhivatkozs"/>
+            <w:noProof/>
+            <w:lang w:eastAsia="hu-HU"/>
+          </w:rPr>
           <w:t>React</w:t>
         </w:r>
         <w:r>
@@ -1361,7 +1451,7 @@
             <w:noProof/>
             <w:webHidden/>
           </w:rPr>
-          <w:instrText xml:space="preserve"> PAGEREF _Toc148620672 \h </w:instrText>
+          <w:instrText xml:space="preserve"> PAGEREF _Toc148635540 \h </w:instrText>
         </w:r>
         <w:r>
           <w:rPr>
@@ -1381,7 +1471,7 @@
             <w:noProof/>
             <w:webHidden/>
           </w:rPr>
-          <w:t>8</w:t>
+          <w:t>10</w:t>
         </w:r>
         <w:r>
           <w:rPr>
@@ -1407,7 +1497,7 @@
           <w:lang w:eastAsia="hu-HU"/>
         </w:rPr>
       </w:pPr>
-      <w:hyperlink w:anchor="_Toc148620673" w:history="1">
+      <w:hyperlink w:anchor="_Toc148635541" w:history="1">
         <w:r>
           <w:rPr>
             <w:rStyle w:val="Hiperhivatkozs"/>
@@ -1451,7 +1541,7 @@
             <w:noProof/>
             <w:webHidden/>
           </w:rPr>
-          <w:instrText xml:space="preserve"> PAGEREF _Toc148620673 \h </w:instrText>
+          <w:instrText xml:space="preserve"> PAGEREF _Toc148635541 \h </w:instrText>
         </w:r>
         <w:r>
           <w:rPr>
@@ -1471,7 +1561,7 @@
             <w:noProof/>
             <w:webHidden/>
           </w:rPr>
-          <w:t>9</w:t>
+          <w:t>11</w:t>
         </w:r>
         <w:r>
           <w:rPr>
@@ -1509,7 +1599,7 @@
       <w:pPr>
         <w:pStyle w:val="Cmsor1"/>
       </w:pPr>
-      <w:bookmarkStart w:id="0" w:name="_Toc148620658"/>
+      <w:bookmarkStart w:id="0" w:name="_Toc148635525"/>
       <w:r>
         <w:lastRenderedPageBreak/>
         <w:t>Bevezetés</w:t>
@@ -1589,24 +1679,14 @@
       <w:r>
         <w:t xml:space="preserve">ASP.NET </w:t>
       </w:r>
-      <w:proofErr w:type="spellStart"/>
       <w:r>
         <w:t>Core</w:t>
       </w:r>
-      <w:proofErr w:type="spellEnd"/>
       <w:r>
         <w:t xml:space="preserve"> </w:t>
       </w:r>
       <w:r>
-        <w:t xml:space="preserve">keretrendszert, a frontend oldalon pedig a </w:t>
-      </w:r>
-      <w:proofErr w:type="spellStart"/>
-      <w:r>
-        <w:t>React-et</w:t>
-      </w:r>
-      <w:proofErr w:type="spellEnd"/>
-      <w:r>
-        <w:t xml:space="preserve"> választottam.</w:t>
+        <w:t>keretrendszert, a frontend oldalon pedig a React-et választottam.</w:t>
       </w:r>
     </w:p>
     <w:p>
@@ -1623,7 +1703,7 @@
       <w:pPr>
         <w:pStyle w:val="Cmsor1"/>
       </w:pPr>
-      <w:bookmarkStart w:id="1" w:name="_Toc148620659"/>
+      <w:bookmarkStart w:id="1" w:name="_Toc148635526"/>
       <w:r>
         <w:lastRenderedPageBreak/>
         <w:t>Hasonló rendszerek vizsgálata</w:t>
@@ -1650,7 +1730,7 @@
       <w:pPr>
         <w:pStyle w:val="Cmsor2"/>
       </w:pPr>
-      <w:bookmarkStart w:id="2" w:name="_Toc148620660"/>
+      <w:bookmarkStart w:id="2" w:name="_Toc148635527"/>
       <w:r>
         <w:t>Felhőalapú fájlszolgáltatások</w:t>
       </w:r>
@@ -1661,15 +1741,7 @@
         <w:ind w:firstLine="482"/>
       </w:pPr>
       <w:r>
-        <w:t xml:space="preserve">Valójában a mindenki által ismert felhőalapú fájlszolgáltatások (mint például a OneDrive, </w:t>
-      </w:r>
-      <w:proofErr w:type="spellStart"/>
-      <w:r>
-        <w:t>Dropbox</w:t>
-      </w:r>
-      <w:proofErr w:type="spellEnd"/>
-      <w:r>
-        <w:t xml:space="preserve">, Google </w:t>
+        <w:t xml:space="preserve">Valójában a mindenki által ismert felhőalapú fájlszolgáltatások (mint például a OneDrive, Dropbox, Google </w:t>
       </w:r>
       <w:proofErr w:type="gramStart"/>
       <w:r>
@@ -1763,15 +1835,7 @@
         <w:t xml:space="preserve"> </w:t>
       </w:r>
       <w:r>
-        <w:t xml:space="preserve">Amennyiben erre is van szükségünk, és a felhő alapú fájlszolgáltatások mellett szeretnénk maradni, úgy használhatjuk a Google által fejlesztett Google </w:t>
-      </w:r>
-      <w:proofErr w:type="spellStart"/>
-      <w:r>
-        <w:t>Photost</w:t>
-      </w:r>
-      <w:proofErr w:type="spellEnd"/>
-      <w:r>
-        <w:t>.</w:t>
+        <w:t>Amennyiben erre is van szükségünk, és a felhő alapú fájlszolgáltatások mellett szeretnénk maradni, úgy használhatjuk a Google által fejlesztett Google Photost.</w:t>
       </w:r>
       <w:r>
         <w:t xml:space="preserve"> Ez a platform kizárólag a képek megosztására</w:t>
@@ -1786,15 +1850,7 @@
         <w:t xml:space="preserve"> az email címük ismeretében</w:t>
       </w:r>
       <w:r>
-        <w:t xml:space="preserve">, akik a képeket csempézett elrendezésben is megtekinthetik. A Google </w:t>
-      </w:r>
-      <w:proofErr w:type="spellStart"/>
-      <w:r>
-        <w:t>Photos</w:t>
-      </w:r>
-      <w:proofErr w:type="spellEnd"/>
-      <w:r>
-        <w:t xml:space="preserve"> jelenleg fénykép </w:t>
+        <w:t xml:space="preserve">, akik a képeket csempézett elrendezésben is megtekinthetik. A Google Photos jelenleg fénykép </w:t>
       </w:r>
       <w:r>
         <w:lastRenderedPageBreak/>
@@ -1810,12 +1866,15 @@
             <w:fldChar w:fldCharType="begin"/>
           </w:r>
           <w:r>
-            <w:instrText xml:space="preserve"> CITATION Goo \l 2057 </w:instrText>
+            <w:instrText xml:space="preserve">CITATION Goo \l 2057 </w:instrText>
           </w:r>
           <w:r>
             <w:fldChar w:fldCharType="separate"/>
           </w:r>
           <w:r>
+            <w:rPr>
+              <w:noProof/>
+            </w:rPr>
             <w:t>[1]</w:t>
           </w:r>
           <w:r>
@@ -1844,15 +1903,7 @@
         <w:t>Ez azért van, mert</w:t>
       </w:r>
       <w:r>
-        <w:t xml:space="preserve"> sok esetben a fényképészek nem a fotózáskor kapnak díjazást, hanem a megrendelt képekből kapnak csak jutalékot. Ezt számításba véve, a Google </w:t>
-      </w:r>
-      <w:proofErr w:type="spellStart"/>
-      <w:r>
-        <w:t>Photos</w:t>
-      </w:r>
-      <w:proofErr w:type="spellEnd"/>
-      <w:r>
-        <w:t xml:space="preserve"> sem megfelelő megoldás az általunk leírt célra.</w:t>
+        <w:t xml:space="preserve"> sok esetben a fényképészek nem a fotózáskor kapnak díjazást, hanem a megrendelt képekből kapnak csak jutalékot. Ezt számításba véve, a Google Photos sem megfelelő megoldás az általunk leírt célra.</w:t>
       </w:r>
     </w:p>
     <w:p>
@@ -1896,13 +1947,11 @@
       <w:pPr>
         <w:pStyle w:val="Cmsor2"/>
       </w:pPr>
-      <w:bookmarkStart w:id="3" w:name="_Toc148620661"/>
-      <w:proofErr w:type="spellStart"/>
+      <w:bookmarkStart w:id="3" w:name="_Toc148635528"/>
       <w:r>
         <w:t>Pixieset</w:t>
       </w:r>
       <w:bookmarkEnd w:id="3"/>
-      <w:proofErr w:type="spellEnd"/>
     </w:p>
     <w:p>
       <w:pPr>
@@ -1915,21 +1964,7 @@
         <w:rPr>
           <w:lang w:eastAsia="hu-HU"/>
         </w:rPr>
-        <w:t xml:space="preserve">A </w:t>
-      </w:r>
-      <w:proofErr w:type="spellStart"/>
-      <w:r>
-        <w:rPr>
-          <w:lang w:eastAsia="hu-HU"/>
-        </w:rPr>
-        <w:t>Pixieset</w:t>
-      </w:r>
-      <w:proofErr w:type="spellEnd"/>
-      <w:r>
-        <w:rPr>
-          <w:lang w:eastAsia="hu-HU"/>
-        </w:rPr>
-        <w:t xml:space="preserve"> (pixieset.com) </w:t>
+        <w:t xml:space="preserve">A Pixieset (pixieset.com) </w:t>
       </w:r>
       <w:r>
         <w:rPr>
@@ -1965,35 +2000,7 @@
         <w:rPr>
           <w:lang w:eastAsia="hu-HU"/>
         </w:rPr>
-        <w:t xml:space="preserve"> A vásárló a weboldalunk felkeresésekor beírhatja az általunk megadott kódot, és így az összes képet megtekintheti jó minőségben, de vízjellel ellátva. A fényképésznek lehetősége van beállítani milyen szolgáltatásokat vállal, így akár a fényképek méreteit, és az ajándéktárgyakat is beállíthatja, melyekből a vásárlók rendelni tudnak. A </w:t>
-      </w:r>
-      <w:proofErr w:type="spellStart"/>
-      <w:r>
-        <w:rPr>
-          <w:lang w:eastAsia="hu-HU"/>
-        </w:rPr>
-        <w:t>Pixieset</w:t>
-      </w:r>
-      <w:proofErr w:type="spellEnd"/>
-      <w:r>
-        <w:rPr>
-          <w:lang w:eastAsia="hu-HU"/>
-        </w:rPr>
-        <w:t xml:space="preserve"> weboldal továbbá több fizetési átjárót is támogat (melyek közül a </w:t>
-      </w:r>
-      <w:proofErr w:type="spellStart"/>
-      <w:r>
-        <w:rPr>
-          <w:lang w:eastAsia="hu-HU"/>
-        </w:rPr>
-        <w:t>PayPal</w:t>
-      </w:r>
-      <w:proofErr w:type="spellEnd"/>
-      <w:r>
-        <w:rPr>
-          <w:lang w:eastAsia="hu-HU"/>
-        </w:rPr>
-        <w:t xml:space="preserve"> támogatja csak a forint pénznemet).</w:t>
+        <w:t xml:space="preserve"> A vásárló a weboldalunk felkeresésekor beírhatja az általunk megadott kódot, és így az összes képet megtekintheti jó minőségben, de vízjellel ellátva. A fényképésznek lehetősége van beállítani milyen szolgáltatásokat vállal, így akár a fényképek méreteit, és az ajándéktárgyakat is beállíthatja, melyekből a vásárlók rendelni tudnak. A Pixieset weboldal továbbá több fizetési átjárót is támogat (melyek közül a PayPal támogatja csak a forint pénznemet).</w:t>
       </w:r>
     </w:p>
     <w:p>
@@ -2007,21 +2014,7 @@
         <w:rPr>
           <w:lang w:eastAsia="hu-HU"/>
         </w:rPr>
-        <w:t xml:space="preserve">A </w:t>
-      </w:r>
-      <w:proofErr w:type="spellStart"/>
-      <w:r>
-        <w:rPr>
-          <w:lang w:eastAsia="hu-HU"/>
-        </w:rPr>
-        <w:t>Pixieset</w:t>
-      </w:r>
-      <w:proofErr w:type="spellEnd"/>
-      <w:r>
-        <w:rPr>
-          <w:lang w:eastAsia="hu-HU"/>
-        </w:rPr>
-        <w:t xml:space="preserve"> így a szükséges funkciók legnagyobb rész</w:t>
+        <w:t>A Pixieset így a szükséges funkciók legnagyobb rész</w:t>
       </w:r>
       <w:r>
         <w:rPr>
@@ -2033,28 +2026,14 @@
         <w:rPr>
           <w:lang w:eastAsia="hu-HU"/>
         </w:rPr>
-        <w:t xml:space="preserve">. Egy fontos limitáció azonban, hogy nincs lehetőség intézmény szinten kezelni az albumokat. Minden gyermeknek külön albumot kell kézzel létrehozni, ami egy több száz fős iskolánál nem várható el a fotóstól. A fizetési határidők beállítása, és készpénzes fizetés nem megoldható egy ilyen platform használata esetén. A </w:t>
-      </w:r>
-      <w:proofErr w:type="spellStart"/>
-      <w:r>
-        <w:rPr>
-          <w:lang w:eastAsia="hu-HU"/>
-        </w:rPr>
-        <w:t>Pixieset</w:t>
-      </w:r>
-      <w:proofErr w:type="spellEnd"/>
-      <w:r>
-        <w:rPr>
-          <w:lang w:eastAsia="hu-HU"/>
-        </w:rPr>
-        <w:t xml:space="preserve"> tehát egy jó választás lehet például esküvőfotók megosztására, azonban iskolafotózáshoz nem megfelelő.</w:t>
+        <w:t>. Egy fontos limitáció azonban, hogy nincs lehetőség intézmény szinten kezelni az albumokat. Minden gyermeknek külön albumot kell kézzel létrehozni, ami egy több száz fős iskolánál nem várható el a fotóstól. A fizetési határidők beállítása, és készpénzes fizetés nem megoldható egy ilyen platform használata esetén. A Pixieset tehát egy jó választás lehet például esküvőfotók megosztására, azonban iskolafotózáshoz nem megfelelő.</w:t>
       </w:r>
     </w:p>
     <w:p>
       <w:pPr>
         <w:pStyle w:val="Cmsor2"/>
       </w:pPr>
-      <w:bookmarkStart w:id="4" w:name="_Toc148620662"/>
+      <w:bookmarkStart w:id="4" w:name="_Toc148635529"/>
       <w:r>
         <w:lastRenderedPageBreak/>
         <w:t>Iskolaévkönyv</w:t>
@@ -2136,21 +2115,7 @@
         <w:rPr>
           <w:lang w:eastAsia="hu-HU"/>
         </w:rPr>
-        <w:t xml:space="preserve"> lát el, mint a feladatban leírt weboldal. A weboldalról készült </w:t>
-      </w:r>
-      <w:proofErr w:type="spellStart"/>
-      <w:r>
-        <w:rPr>
-          <w:lang w:eastAsia="hu-HU"/>
-        </w:rPr>
-        <w:t>Youtube</w:t>
-      </w:r>
-      <w:proofErr w:type="spellEnd"/>
-      <w:r>
-        <w:rPr>
-          <w:lang w:eastAsia="hu-HU"/>
-        </w:rPr>
-        <w:t xml:space="preserve"> videó alapján</w:t>
+        <w:t xml:space="preserve"> lát el, mint a feladatban leírt weboldal. A weboldalról készült Youtube videó alapján</w:t>
       </w:r>
       <w:r>
         <w:rPr>
@@ -2288,7 +2253,7 @@
       <w:pPr>
         <w:pStyle w:val="Cmsor2"/>
       </w:pPr>
-      <w:bookmarkStart w:id="5" w:name="_Toc148620663"/>
+      <w:bookmarkStart w:id="5" w:name="_Toc148635530"/>
       <w:r>
         <w:t>Összegzés</w:t>
       </w:r>
@@ -2400,21 +2365,7 @@
         <w:rPr>
           <w:lang w:eastAsia="hu-HU"/>
         </w:rPr>
-        <w:t xml:space="preserve">A fent említett felhőalapú fájlszolgáltatásokon felül a Google </w:t>
-      </w:r>
-      <w:proofErr w:type="spellStart"/>
-      <w:r>
-        <w:rPr>
-          <w:lang w:eastAsia="hu-HU"/>
-        </w:rPr>
-        <w:t>Photos</w:t>
-      </w:r>
-      <w:proofErr w:type="spellEnd"/>
-      <w:r>
-        <w:rPr>
-          <w:lang w:eastAsia="hu-HU"/>
-        </w:rPr>
-        <w:t xml:space="preserve"> és az Iskolaévkönyv lehetőséget adnak a képek megrendelésére is, azonban azokat csak az </w:t>
+        <w:t xml:space="preserve">A fent említett felhőalapú fájlszolgáltatásokon felül a Google Photos és az Iskolaévkönyv lehetőséget adnak a képek megrendelésére is, azonban azokat csak az </w:t>
       </w:r>
       <w:r>
         <w:rPr>
@@ -2435,21 +2386,7 @@
         <w:rPr>
           <w:lang w:eastAsia="hu-HU"/>
         </w:rPr>
-        <w:t xml:space="preserve">A </w:t>
-      </w:r>
-      <w:proofErr w:type="spellStart"/>
-      <w:r>
-        <w:rPr>
-          <w:lang w:eastAsia="hu-HU"/>
-        </w:rPr>
-        <w:t>Pixieset</w:t>
-      </w:r>
-      <w:proofErr w:type="spellEnd"/>
-      <w:r>
-        <w:rPr>
-          <w:lang w:eastAsia="hu-HU"/>
-        </w:rPr>
-        <w:t xml:space="preserve"> az eddig említett akadályokat áthidalja, ellenben a diákokat - </w:t>
+        <w:t xml:space="preserve">A Pixieset az eddig említett akadályokat áthidalja, ellenben a diákokat - </w:t>
       </w:r>
       <w:proofErr w:type="gramStart"/>
       <w:r>
@@ -2463,21 +2400,7 @@
         <w:rPr>
           <w:lang w:eastAsia="hu-HU"/>
         </w:rPr>
-        <w:t xml:space="preserve"> mint a fent említett rendszerekben – a fényképész köteles külön-külön kezelni, albumokat és a hozzájuk tartozó jelszavakat kézzel létrehozni. Ez a folyamat rengeteg időt venne igénybe, így beláthatjuk, hogy a </w:t>
-      </w:r>
-      <w:proofErr w:type="spellStart"/>
-      <w:r>
-        <w:rPr>
-          <w:lang w:eastAsia="hu-HU"/>
-        </w:rPr>
-        <w:t>Pixieset</w:t>
-      </w:r>
-      <w:proofErr w:type="spellEnd"/>
-      <w:r>
-        <w:rPr>
-          <w:lang w:eastAsia="hu-HU"/>
-        </w:rPr>
-        <w:t xml:space="preserve"> sem biztosít elég nagy eszköztárat arra, hogy ésszerű keretek között lehessen alkalmazni iskolafotózások esetén.</w:t>
+        <w:t xml:space="preserve"> mint a fent említett rendszerekben – a fényképész köteles külön-külön kezelni, albumokat és a hozzájuk tartozó jelszavakat kézzel létrehozni. Ez a folyamat rengeteg időt venne igénybe, így beláthatjuk, hogy a Pixieset sem biztosít elég nagy eszköztárat arra, hogy ésszerű keretek között lehessen alkalmazni iskolafotózások esetén.</w:t>
       </w:r>
     </w:p>
     <w:p>
@@ -2550,29 +2473,15 @@
                 <w:szCs w:val="16"/>
                 <w:lang w:eastAsia="hu-HU"/>
               </w:rPr>
-              <w:t xml:space="preserve">Felhőalapú tárhely szolgáltatások (Google Drive, OneDrive, </w:t>
-            </w:r>
-            <w:proofErr w:type="spellStart"/>
-            <w:r>
-              <w:rPr>
-                <w:b/>
-                <w:bCs/>
+              <w:t xml:space="preserve">Felhőalapú tárhely szolgáltatások </w:t>
+            </w:r>
+            <w:r>
+              <w:rPr>
                 <w:sz w:val="18"/>
                 <w:szCs w:val="16"/>
                 <w:lang w:eastAsia="hu-HU"/>
               </w:rPr>
-              <w:t>Dropbox</w:t>
-            </w:r>
-            <w:proofErr w:type="spellEnd"/>
-            <w:r>
-              <w:rPr>
-                <w:b/>
-                <w:bCs/>
-                <w:sz w:val="18"/>
-                <w:szCs w:val="16"/>
-                <w:lang w:eastAsia="hu-HU"/>
-              </w:rPr>
-              <w:t>)</w:t>
+              <w:t>(Google Drive, OneDrive, Dropbox)</w:t>
             </w:r>
           </w:p>
         </w:tc>
@@ -2602,20 +2511,8 @@
                 <w:szCs w:val="16"/>
                 <w:lang w:eastAsia="hu-HU"/>
               </w:rPr>
-              <w:t xml:space="preserve">Google </w:t>
-            </w:r>
-            <w:proofErr w:type="spellStart"/>
-            <w:r>
-              <w:rPr>
-                <w:b/>
-                <w:bCs/>
-                <w:sz w:val="18"/>
-                <w:szCs w:val="16"/>
-                <w:lang w:eastAsia="hu-HU"/>
-              </w:rPr>
-              <w:t>Photos</w:t>
-            </w:r>
-            <w:proofErr w:type="spellEnd"/>
+              <w:t>Google Photos</w:t>
+            </w:r>
           </w:p>
         </w:tc>
         <w:tc>
@@ -2636,7 +2533,6 @@
                 <w:lang w:eastAsia="hu-HU"/>
               </w:rPr>
             </w:pPr>
-            <w:proofErr w:type="spellStart"/>
             <w:r>
               <w:rPr>
                 <w:b/>
@@ -2647,7 +2543,6 @@
               </w:rPr>
               <w:t>Pixieset</w:t>
             </w:r>
-            <w:proofErr w:type="spellEnd"/>
           </w:p>
         </w:tc>
         <w:tc>
@@ -2718,6 +2613,7 @@
         <w:tc>
           <w:tcPr>
             <w:tcW w:w="1594" w:type="dxa"/>
+            <w:shd w:val="clear" w:color="auto" w:fill="70AD47" w:themeFill="accent6"/>
             <w:vAlign w:val="center"/>
           </w:tcPr>
           <w:p>
@@ -2744,6 +2640,7 @@
         <w:tc>
           <w:tcPr>
             <w:tcW w:w="1319" w:type="dxa"/>
+            <w:shd w:val="clear" w:color="auto" w:fill="70AD47" w:themeFill="accent6"/>
             <w:vAlign w:val="center"/>
           </w:tcPr>
           <w:p>
@@ -2770,6 +2667,7 @@
         <w:tc>
           <w:tcPr>
             <w:tcW w:w="1607" w:type="dxa"/>
+            <w:shd w:val="clear" w:color="auto" w:fill="70AD47" w:themeFill="accent6"/>
             <w:vAlign w:val="center"/>
           </w:tcPr>
           <w:p>
@@ -2796,6 +2694,7 @@
         <w:tc>
           <w:tcPr>
             <w:tcW w:w="1932" w:type="dxa"/>
+            <w:shd w:val="clear" w:color="auto" w:fill="70AD47" w:themeFill="accent6"/>
             <w:vAlign w:val="center"/>
           </w:tcPr>
           <w:p>
@@ -2877,6 +2776,7 @@
         <w:tc>
           <w:tcPr>
             <w:tcW w:w="1594" w:type="dxa"/>
+            <w:shd w:val="clear" w:color="auto" w:fill="70AD47" w:themeFill="accent6"/>
             <w:vAlign w:val="center"/>
           </w:tcPr>
           <w:p>
@@ -2903,6 +2803,7 @@
         <w:tc>
           <w:tcPr>
             <w:tcW w:w="1319" w:type="dxa"/>
+            <w:shd w:val="clear" w:color="auto" w:fill="70AD47" w:themeFill="accent6"/>
             <w:vAlign w:val="center"/>
           </w:tcPr>
           <w:p>
@@ -2929,6 +2830,7 @@
         <w:tc>
           <w:tcPr>
             <w:tcW w:w="1607" w:type="dxa"/>
+            <w:shd w:val="clear" w:color="auto" w:fill="70AD47" w:themeFill="accent6"/>
             <w:vAlign w:val="center"/>
           </w:tcPr>
           <w:p>
@@ -2955,6 +2857,7 @@
         <w:tc>
           <w:tcPr>
             <w:tcW w:w="1932" w:type="dxa"/>
+            <w:shd w:val="clear" w:color="auto" w:fill="F4B083" w:themeFill="accent2" w:themeFillTint="99"/>
             <w:vAlign w:val="center"/>
           </w:tcPr>
           <w:p>
@@ -3016,6 +2919,7 @@
         <w:tc>
           <w:tcPr>
             <w:tcW w:w="1594" w:type="dxa"/>
+            <w:shd w:val="clear" w:color="auto" w:fill="F4B083" w:themeFill="accent2" w:themeFillTint="99"/>
             <w:vAlign w:val="center"/>
           </w:tcPr>
           <w:p>
@@ -3042,6 +2946,7 @@
         <w:tc>
           <w:tcPr>
             <w:tcW w:w="1319" w:type="dxa"/>
+            <w:shd w:val="clear" w:color="auto" w:fill="70AD47" w:themeFill="accent6"/>
             <w:vAlign w:val="center"/>
           </w:tcPr>
           <w:p>
@@ -3068,6 +2973,7 @@
         <w:tc>
           <w:tcPr>
             <w:tcW w:w="1607" w:type="dxa"/>
+            <w:shd w:val="clear" w:color="auto" w:fill="70AD47" w:themeFill="accent6"/>
             <w:vAlign w:val="center"/>
           </w:tcPr>
           <w:p>
@@ -3094,6 +3000,7 @@
         <w:tc>
           <w:tcPr>
             <w:tcW w:w="1932" w:type="dxa"/>
+            <w:shd w:val="clear" w:color="auto" w:fill="70AD47" w:themeFill="accent6"/>
             <w:vAlign w:val="center"/>
           </w:tcPr>
           <w:p>
@@ -3148,25 +3055,14 @@
                 <w:szCs w:val="16"/>
                 <w:lang w:eastAsia="hu-HU"/>
               </w:rPr>
-              <w:t xml:space="preserve">Automatikus </w:t>
-            </w:r>
-            <w:proofErr w:type="spellStart"/>
-            <w:r>
-              <w:rPr>
-                <w:b/>
-                <w:bCs/>
-                <w:sz w:val="18"/>
-                <w:szCs w:val="16"/>
-                <w:lang w:eastAsia="hu-HU"/>
-              </w:rPr>
-              <w:t>vízjelezés</w:t>
-            </w:r>
-            <w:proofErr w:type="spellEnd"/>
+              <w:t>Automatikus vízjelezés</w:t>
+            </w:r>
           </w:p>
         </w:tc>
         <w:tc>
           <w:tcPr>
             <w:tcW w:w="1594" w:type="dxa"/>
+            <w:shd w:val="clear" w:color="auto" w:fill="F4B083" w:themeFill="accent2" w:themeFillTint="99"/>
             <w:vAlign w:val="center"/>
           </w:tcPr>
           <w:p>
@@ -3193,6 +3089,7 @@
         <w:tc>
           <w:tcPr>
             <w:tcW w:w="1319" w:type="dxa"/>
+            <w:shd w:val="clear" w:color="auto" w:fill="F4B083" w:themeFill="accent2" w:themeFillTint="99"/>
             <w:vAlign w:val="center"/>
           </w:tcPr>
           <w:p>
@@ -3219,6 +3116,7 @@
         <w:tc>
           <w:tcPr>
             <w:tcW w:w="1607" w:type="dxa"/>
+            <w:shd w:val="clear" w:color="auto" w:fill="70AD47" w:themeFill="accent6"/>
             <w:vAlign w:val="center"/>
           </w:tcPr>
           <w:p>
@@ -3245,6 +3143,7 @@
         <w:tc>
           <w:tcPr>
             <w:tcW w:w="1932" w:type="dxa"/>
+            <w:shd w:val="clear" w:color="auto" w:fill="70AD47" w:themeFill="accent6"/>
             <w:vAlign w:val="center"/>
           </w:tcPr>
           <w:p>
@@ -3306,6 +3205,7 @@
         <w:tc>
           <w:tcPr>
             <w:tcW w:w="1594" w:type="dxa"/>
+            <w:shd w:val="clear" w:color="auto" w:fill="F4B083" w:themeFill="accent2" w:themeFillTint="99"/>
             <w:vAlign w:val="center"/>
           </w:tcPr>
           <w:p>
@@ -3332,6 +3232,7 @@
         <w:tc>
           <w:tcPr>
             <w:tcW w:w="1319" w:type="dxa"/>
+            <w:shd w:val="clear" w:color="auto" w:fill="F4B083" w:themeFill="accent2" w:themeFillTint="99"/>
             <w:vAlign w:val="center"/>
           </w:tcPr>
           <w:p>
@@ -3358,6 +3259,7 @@
         <w:tc>
           <w:tcPr>
             <w:tcW w:w="1607" w:type="dxa"/>
+            <w:shd w:val="clear" w:color="auto" w:fill="70AD47" w:themeFill="accent6"/>
             <w:vAlign w:val="center"/>
           </w:tcPr>
           <w:p>
@@ -3385,6 +3287,7 @@
         <w:tc>
           <w:tcPr>
             <w:tcW w:w="1932" w:type="dxa"/>
+            <w:shd w:val="clear" w:color="auto" w:fill="70AD47" w:themeFill="accent6"/>
             <w:vAlign w:val="center"/>
           </w:tcPr>
           <w:p>
@@ -3447,6 +3350,7 @@
         <w:tc>
           <w:tcPr>
             <w:tcW w:w="1594" w:type="dxa"/>
+            <w:shd w:val="clear" w:color="auto" w:fill="F4B083" w:themeFill="accent2" w:themeFillTint="99"/>
             <w:vAlign w:val="center"/>
           </w:tcPr>
           <w:p>
@@ -3473,6 +3377,7 @@
         <w:tc>
           <w:tcPr>
             <w:tcW w:w="1319" w:type="dxa"/>
+            <w:shd w:val="clear" w:color="auto" w:fill="F4B083" w:themeFill="accent2" w:themeFillTint="99"/>
             <w:vAlign w:val="center"/>
           </w:tcPr>
           <w:p>
@@ -3499,6 +3404,7 @@
         <w:tc>
           <w:tcPr>
             <w:tcW w:w="1607" w:type="dxa"/>
+            <w:shd w:val="clear" w:color="auto" w:fill="F4B083" w:themeFill="accent2" w:themeFillTint="99"/>
             <w:vAlign w:val="center"/>
           </w:tcPr>
           <w:p>
@@ -3526,6 +3432,7 @@
         <w:tc>
           <w:tcPr>
             <w:tcW w:w="1932" w:type="dxa"/>
+            <w:shd w:val="clear" w:color="auto" w:fill="70AD47" w:themeFill="accent6"/>
             <w:vAlign w:val="center"/>
           </w:tcPr>
           <w:p>
@@ -3588,6 +3495,7 @@
         <w:tc>
           <w:tcPr>
             <w:tcW w:w="1594" w:type="dxa"/>
+            <w:shd w:val="clear" w:color="auto" w:fill="F4B083" w:themeFill="accent2" w:themeFillTint="99"/>
             <w:vAlign w:val="center"/>
           </w:tcPr>
           <w:p>
@@ -3614,6 +3522,7 @@
         <w:tc>
           <w:tcPr>
             <w:tcW w:w="1319" w:type="dxa"/>
+            <w:shd w:val="clear" w:color="auto" w:fill="F4B083" w:themeFill="accent2" w:themeFillTint="99"/>
             <w:vAlign w:val="center"/>
           </w:tcPr>
           <w:p>
@@ -3640,6 +3549,7 @@
         <w:tc>
           <w:tcPr>
             <w:tcW w:w="1607" w:type="dxa"/>
+            <w:shd w:val="clear" w:color="auto" w:fill="F4B083" w:themeFill="accent2" w:themeFillTint="99"/>
             <w:vAlign w:val="center"/>
           </w:tcPr>
           <w:p>
@@ -3667,6 +3577,7 @@
         <w:tc>
           <w:tcPr>
             <w:tcW w:w="1932" w:type="dxa"/>
+            <w:shd w:val="clear" w:color="auto" w:fill="70AD47" w:themeFill="accent6"/>
             <w:vAlign w:val="center"/>
           </w:tcPr>
           <w:p>
@@ -3729,6 +3640,7 @@
         <w:tc>
           <w:tcPr>
             <w:tcW w:w="1594" w:type="dxa"/>
+            <w:shd w:val="clear" w:color="auto" w:fill="F4B083" w:themeFill="accent2" w:themeFillTint="99"/>
             <w:vAlign w:val="center"/>
           </w:tcPr>
           <w:p>
@@ -3755,6 +3667,7 @@
         <w:tc>
           <w:tcPr>
             <w:tcW w:w="1319" w:type="dxa"/>
+            <w:shd w:val="clear" w:color="auto" w:fill="F4B083" w:themeFill="accent2" w:themeFillTint="99"/>
             <w:vAlign w:val="center"/>
           </w:tcPr>
           <w:p>
@@ -3781,6 +3694,7 @@
         <w:tc>
           <w:tcPr>
             <w:tcW w:w="1607" w:type="dxa"/>
+            <w:shd w:val="clear" w:color="auto" w:fill="70AD47" w:themeFill="accent6"/>
             <w:vAlign w:val="center"/>
           </w:tcPr>
           <w:p>
@@ -3808,6 +3722,7 @@
         <w:tc>
           <w:tcPr>
             <w:tcW w:w="1932" w:type="dxa"/>
+            <w:shd w:val="clear" w:color="auto" w:fill="F4B083" w:themeFill="accent2" w:themeFillTint="99"/>
             <w:vAlign w:val="center"/>
           </w:tcPr>
           <w:p>
@@ -3850,6 +3765,9 @@
         <w:fldChar w:fldCharType="separate"/>
       </w:r>
       <w:r>
+        <w:rPr>
+          <w:noProof/>
+        </w:rPr>
         <w:t>2</w:t>
       </w:r>
       <w:r>
@@ -3868,6 +3786,9 @@
         <w:fldChar w:fldCharType="separate"/>
       </w:r>
       <w:r>
+        <w:rPr>
+          <w:noProof/>
+        </w:rPr>
         <w:t>1</w:t>
       </w:r>
       <w:r>
@@ -3889,7 +3810,7 @@
       <w:r>
         <w:br w:type="page"/>
       </w:r>
-      <w:bookmarkStart w:id="8" w:name="_Toc148620664"/>
+      <w:bookmarkStart w:id="8" w:name="_Toc148635531"/>
       <w:r>
         <w:lastRenderedPageBreak/>
         <w:t>Technológiák vizsgálata</w:t>
@@ -3900,7 +3821,7 @@
       <w:pPr>
         <w:pStyle w:val="Cmsor2"/>
       </w:pPr>
-      <w:bookmarkStart w:id="9" w:name="_Toc148620665"/>
+      <w:bookmarkStart w:id="9" w:name="_Toc148635532"/>
       <w:r>
         <w:t>Backend környezetek</w:t>
       </w:r>
@@ -3908,10 +3829,35 @@
     </w:p>
     <w:p>
       <w:pPr>
-        <w:rPr>
-          <w:lang w:eastAsia="hu-HU"/>
-        </w:rPr>
-      </w:pPr>
+        <w:ind w:firstLine="576"/>
+        <w:rPr>
+          <w:lang w:eastAsia="hu-HU"/>
+        </w:rPr>
+      </w:pPr>
+      <w:r>
+        <w:rPr>
+          <w:lang w:eastAsia="hu-HU"/>
+        </w:rPr>
+        <w:t>A portál elkészítéséhez fontos megvizsgálnunk, hogy milyen környezetben éri meg elkészíteni a backend oldalát az alkalmazásnak. A piaci trendek, és a s</w:t>
+      </w:r>
+      <w:r>
+        <w:rPr>
+          <w:lang w:eastAsia="hu-HU"/>
+        </w:rPr>
+        <w:t>zóban</w:t>
+      </w:r>
+      <w:r>
+        <w:rPr>
+          <w:lang w:eastAsia="hu-HU"/>
+        </w:rPr>
+        <w:t>forgó feladat követelményeinek átgondolásával a PHP, Python és .NET rendszereket vizsgáltam meg mélyebben, hogy átfogó képet kapjak a lehetőségekről, és a megadott célra a legjobb</w:t>
+      </w:r>
+      <w:r>
+        <w:rPr>
+          <w:lang w:eastAsia="hu-HU"/>
+        </w:rPr>
+        <w:t xml:space="preserve"> alapot választhassam.</w:t>
+      </w:r>
     </w:p>
     <w:p>
       <w:pPr>
@@ -3920,7 +3866,7 @@
           <w:lang w:eastAsia="hu-HU"/>
         </w:rPr>
       </w:pPr>
-      <w:bookmarkStart w:id="10" w:name="_Toc148620666"/>
+      <w:bookmarkStart w:id="10" w:name="_Toc148635533"/>
       <w:r>
         <w:rPr>
           <w:lang w:eastAsia="hu-HU"/>
@@ -4000,21 +3946,7 @@
         <w:rPr>
           <w:lang w:eastAsia="hu-HU"/>
         </w:rPr>
-        <w:t>weboldalak több mint 76%-</w:t>
-      </w:r>
-      <w:proofErr w:type="spellStart"/>
-      <w:r>
-        <w:rPr>
-          <w:lang w:eastAsia="hu-HU"/>
-        </w:rPr>
-        <w:t>ának</w:t>
-      </w:r>
-      <w:proofErr w:type="spellEnd"/>
-      <w:r>
-        <w:rPr>
-          <w:lang w:eastAsia="hu-HU"/>
-        </w:rPr>
-        <w:t xml:space="preserve"> az</w:t>
+        <w:t>weboldalak több mint 76%-ának az</w:t>
       </w:r>
       <w:r>
         <w:rPr>
@@ -4041,7 +3973,7 @@
             <w:rPr>
               <w:lang w:eastAsia="hu-HU"/>
             </w:rPr>
-            <w:instrText xml:space="preserve"> CITATION w3t23 \l 2057 </w:instrText>
+            <w:instrText xml:space="preserve">CITATION w3t23 \l 2057 </w:instrText>
           </w:r>
           <w:r>
             <w:rPr>
@@ -4051,9 +3983,17 @@
           </w:r>
           <w:r>
             <w:rPr>
+              <w:noProof/>
               <w:lang w:eastAsia="hu-HU"/>
             </w:rPr>
-            <w:t xml:space="preserve"> [3]</w:t>
+            <w:t xml:space="preserve"> </w:t>
+          </w:r>
+          <w:r>
+            <w:rPr>
+              <w:noProof/>
+              <w:lang w:eastAsia="hu-HU"/>
+            </w:rPr>
+            <w:t>[3]</w:t>
           </w:r>
           <w:r>
             <w:rPr>
@@ -4164,35 +4104,7 @@
         <w:rPr>
           <w:lang w:eastAsia="hu-HU"/>
         </w:rPr>
-        <w:t xml:space="preserve"> 1994-ben alkotta meg </w:t>
-      </w:r>
-      <w:proofErr w:type="spellStart"/>
-      <w:r>
-        <w:rPr>
-          <w:lang w:eastAsia="hu-HU"/>
-        </w:rPr>
-        <w:t>Rasmus</w:t>
-      </w:r>
-      <w:proofErr w:type="spellEnd"/>
-      <w:r>
-        <w:rPr>
-          <w:lang w:eastAsia="hu-HU"/>
-        </w:rPr>
-        <w:t xml:space="preserve"> </w:t>
-      </w:r>
-      <w:proofErr w:type="spellStart"/>
-      <w:r>
-        <w:rPr>
-          <w:lang w:eastAsia="hu-HU"/>
-        </w:rPr>
-        <w:t>Lerdorf</w:t>
-      </w:r>
-      <w:proofErr w:type="spellEnd"/>
-      <w:r>
-        <w:rPr>
-          <w:lang w:eastAsia="hu-HU"/>
-        </w:rPr>
-        <w:t xml:space="preserve"> azzal a céllal, hogy </w:t>
+        <w:t xml:space="preserve"> 1994-ben alkotta meg Rasmus Lerdorf azzal a céllal, hogy </w:t>
       </w:r>
       <w:r>
         <w:rPr>
@@ -4219,7 +4131,7 @@
             <w:rPr>
               <w:lang w:eastAsia="hu-HU"/>
             </w:rPr>
-            <w:instrText xml:space="preserve"> CITATION php23 \l 2057 </w:instrText>
+            <w:instrText xml:space="preserve">CITATION php23 \l 2057 </w:instrText>
           </w:r>
           <w:r>
             <w:rPr>
@@ -4229,9 +4141,17 @@
           </w:r>
           <w:r>
             <w:rPr>
+              <w:noProof/>
               <w:lang w:eastAsia="hu-HU"/>
             </w:rPr>
-            <w:t xml:space="preserve"> [4]</w:t>
+            <w:t xml:space="preserve"> </w:t>
+          </w:r>
+          <w:r>
+            <w:rPr>
+              <w:noProof/>
+              <w:lang w:eastAsia="hu-HU"/>
+            </w:rPr>
+            <w:t>[5]</w:t>
           </w:r>
           <w:r>
             <w:rPr>
@@ -4251,35 +4171,7 @@
         <w:rPr>
           <w:lang w:eastAsia="hu-HU"/>
         </w:rPr>
-        <w:t xml:space="preserve">Ez után 1995-ben adta ki az első hivatalos, </w:t>
-      </w:r>
-      <w:proofErr w:type="spellStart"/>
-      <w:r>
-        <w:rPr>
-          <w:lang w:eastAsia="hu-HU"/>
-        </w:rPr>
-        <w:t>open</w:t>
-      </w:r>
-      <w:proofErr w:type="spellEnd"/>
-      <w:r>
-        <w:rPr>
-          <w:lang w:eastAsia="hu-HU"/>
-        </w:rPr>
-        <w:t xml:space="preserve"> </w:t>
-      </w:r>
-      <w:proofErr w:type="spellStart"/>
-      <w:r>
-        <w:rPr>
-          <w:lang w:eastAsia="hu-HU"/>
-        </w:rPr>
-        <w:t>source</w:t>
-      </w:r>
-      <w:proofErr w:type="spellEnd"/>
-      <w:r>
-        <w:rPr>
-          <w:lang w:eastAsia="hu-HU"/>
-        </w:rPr>
-        <w:t xml:space="preserve"> verzióját. </w:t>
+        <w:t xml:space="preserve">Ez után 1995-ben adta ki az első hivatalos, open source verzióját. </w:t>
       </w:r>
       <w:r>
         <w:rPr>
@@ -4341,69 +4233,13 @@
         <w:rPr>
           <w:lang w:eastAsia="hu-HU"/>
         </w:rPr>
-        <w:t xml:space="preserve">A platformfüggetlenségből eredően sok </w:t>
-      </w:r>
-      <w:proofErr w:type="spellStart"/>
-      <w:r>
-        <w:rPr>
-          <w:lang w:eastAsia="hu-HU"/>
-        </w:rPr>
-        <w:t>Content</w:t>
-      </w:r>
-      <w:proofErr w:type="spellEnd"/>
-      <w:r>
-        <w:rPr>
-          <w:lang w:eastAsia="hu-HU"/>
-        </w:rPr>
-        <w:t xml:space="preserve"> </w:t>
-      </w:r>
-      <w:proofErr w:type="spellStart"/>
-      <w:r>
-        <w:rPr>
-          <w:lang w:eastAsia="hu-HU"/>
-        </w:rPr>
-        <w:t>Managment</w:t>
-      </w:r>
-      <w:proofErr w:type="spellEnd"/>
-      <w:r>
-        <w:rPr>
-          <w:lang w:eastAsia="hu-HU"/>
-        </w:rPr>
-        <w:t xml:space="preserve"> Service (CMS) mint például a WordPress és a </w:t>
-      </w:r>
-      <w:proofErr w:type="spellStart"/>
-      <w:r>
-        <w:rPr>
-          <w:lang w:eastAsia="hu-HU"/>
-        </w:rPr>
-        <w:t>Drupal</w:t>
-      </w:r>
-      <w:proofErr w:type="spellEnd"/>
-      <w:r>
-        <w:rPr>
-          <w:lang w:eastAsia="hu-HU"/>
-        </w:rPr>
-        <w:t xml:space="preserve"> is PHP-ban lettek írva. Manapság web szerver bérlésekor</w:t>
-      </w:r>
-      <w:r>
-        <w:rPr>
-          <w:lang w:eastAsia="hu-HU"/>
-        </w:rPr>
-        <w:t xml:space="preserve"> is majdnem garantált, hogy ezeket a CMS-</w:t>
-      </w:r>
-      <w:proofErr w:type="spellStart"/>
-      <w:r>
-        <w:rPr>
-          <w:lang w:eastAsia="hu-HU"/>
-        </w:rPr>
-        <w:t>eket</w:t>
-      </w:r>
-      <w:proofErr w:type="spellEnd"/>
-      <w:r>
-        <w:rPr>
-          <w:lang w:eastAsia="hu-HU"/>
-        </w:rPr>
-        <w:t xml:space="preserve"> támogatni fogja a webszerver szolgáltató</w:t>
+        <w:t>A platformfüggetlenségből eredően sok Content Managment Service (CMS) mint például a WordPress és a Drupal is PHP-ban lettek írva. Manapság web szerver bérlésekor</w:t>
+      </w:r>
+      <w:r>
+        <w:rPr>
+          <w:lang w:eastAsia="hu-HU"/>
+        </w:rPr>
+        <w:t xml:space="preserve"> is majdnem garantált, hogy ezeket a CMS-eket támogatni fogja a webszerver szolgáltató</w:t>
       </w:r>
       <w:r>
         <w:rPr>
@@ -4495,44 +4331,14 @@
         <w:rPr>
           <w:lang w:eastAsia="hu-HU"/>
         </w:rPr>
-        <w:t xml:space="preserve"> könyvtár és keretrendszer (</w:t>
-      </w:r>
-      <w:proofErr w:type="spellStart"/>
-      <w:r>
-        <w:rPr>
-          <w:lang w:eastAsia="hu-HU"/>
-        </w:rPr>
-        <w:t>Laravel</w:t>
-      </w:r>
-      <w:proofErr w:type="spellEnd"/>
-      <w:r>
-        <w:rPr>
-          <w:lang w:eastAsia="hu-HU"/>
-        </w:rPr>
-        <w:t xml:space="preserve">, </w:t>
-      </w:r>
-      <w:proofErr w:type="spellStart"/>
-      <w:r>
-        <w:rPr>
-          <w:lang w:eastAsia="hu-HU"/>
-        </w:rPr>
-        <w:t>CodeIgniter</w:t>
-      </w:r>
-      <w:proofErr w:type="spellEnd"/>
-      <w:r>
-        <w:rPr>
-          <w:lang w:eastAsia="hu-HU"/>
-        </w:rPr>
-        <w:t xml:space="preserve">, </w:t>
-      </w:r>
-      <w:proofErr w:type="spellStart"/>
-      <w:r>
-        <w:rPr>
-          <w:lang w:eastAsia="hu-HU"/>
-        </w:rPr>
-        <w:t>CakePHP</w:t>
-      </w:r>
-      <w:proofErr w:type="spellEnd"/>
+        <w:t xml:space="preserve"> könyvtár és keretrendszer (Laravel, CodeIgniter</w:t>
+      </w:r>
+      <w:r>
+        <w:rPr>
+          <w:lang w:eastAsia="hu-HU"/>
+        </w:rPr>
+        <w:t>, CakePHP</w:t>
+      </w:r>
       <w:r>
         <w:rPr>
           <w:lang w:eastAsia="hu-HU"/>
@@ -4593,7 +4399,14 @@
         <w:rPr>
           <w:lang w:eastAsia="hu-HU"/>
         </w:rPr>
-        <w:t xml:space="preserve"> helyenként</w:t>
+        <w:t xml:space="preserve"> </w:t>
+      </w:r>
+      <w:r>
+        <w:rPr>
+          <w:lang w:eastAsia="hu-HU"/>
+        </w:rPr>
+        <w:lastRenderedPageBreak/>
+        <w:t>helyenként</w:t>
       </w:r>
       <w:r>
         <w:rPr>
@@ -4632,7 +4445,7 @@
             <w:rPr>
               <w:lang w:val="en-GB" w:eastAsia="hu-HU"/>
             </w:rPr>
-            <w:instrText xml:space="preserve"> CITATION Jam23 \l 2057 </w:instrText>
+            <w:instrText xml:space="preserve">CITATION Jam23 \l 2057 </w:instrText>
           </w:r>
           <w:r>
             <w:rPr>
@@ -4642,15 +4455,17 @@
           </w:r>
           <w:r>
             <w:rPr>
+              <w:noProof/>
               <w:lang w:val="en-GB" w:eastAsia="hu-HU"/>
             </w:rPr>
             <w:t xml:space="preserve"> </w:t>
           </w:r>
           <w:r>
             <w:rPr>
+              <w:noProof/>
               <w:lang w:val="en-GB" w:eastAsia="hu-HU"/>
             </w:rPr>
-            <w:t>[5]</w:t>
+            <w:t>[6]</w:t>
           </w:r>
           <w:r>
             <w:rPr>
@@ -4678,7 +4493,6 @@
         <w:rPr>
           <w:lang w:eastAsia="hu-HU"/>
         </w:rPr>
-        <w:lastRenderedPageBreak/>
         <w:t xml:space="preserve">Egy másik jelentős hátrány a PHP használata </w:t>
       </w:r>
       <w:r>
@@ -4736,7 +4550,7 @@
             <w:rPr>
               <w:lang w:val="en-GB" w:eastAsia="hu-HU"/>
             </w:rPr>
-            <w:instrText xml:space="preserve"> CITATION backwardsincomp \l 2057 </w:instrText>
+            <w:instrText xml:space="preserve">CITATION backwardsincomp \l 2057 </w:instrText>
           </w:r>
           <w:r>
             <w:rPr>
@@ -4746,15 +4560,17 @@
           </w:r>
           <w:r>
             <w:rPr>
+              <w:noProof/>
               <w:lang w:val="en-GB" w:eastAsia="hu-HU"/>
             </w:rPr>
             <w:t xml:space="preserve"> </w:t>
           </w:r>
           <w:r>
             <w:rPr>
+              <w:noProof/>
               <w:lang w:val="en-GB" w:eastAsia="hu-HU"/>
             </w:rPr>
-            <w:t>[6]</w:t>
+            <w:t>[7]</w:t>
           </w:r>
           <w:r>
             <w:rPr>
@@ -4931,21 +4747,7 @@
         <w:rPr>
           <w:lang w:eastAsia="hu-HU"/>
         </w:rPr>
-        <w:t>, azonban az ASP.NET-</w:t>
-      </w:r>
-      <w:proofErr w:type="spellStart"/>
-      <w:r>
-        <w:rPr>
-          <w:lang w:eastAsia="hu-HU"/>
-        </w:rPr>
-        <w:t>hez</w:t>
-      </w:r>
-      <w:proofErr w:type="spellEnd"/>
-      <w:r>
-        <w:rPr>
-          <w:lang w:eastAsia="hu-HU"/>
-        </w:rPr>
-        <w:t xml:space="preserve"> mérten </w:t>
+        <w:t xml:space="preserve">, azonban az ASP.NET-hez mérten </w:t>
       </w:r>
       <w:r>
         <w:rPr>
@@ -5093,7 +4895,7 @@
       <w:pPr>
         <w:pStyle w:val="Cmsor3"/>
       </w:pPr>
-      <w:bookmarkStart w:id="11" w:name="_Toc148620667"/>
+      <w:bookmarkStart w:id="11" w:name="_Toc148635534"/>
       <w:r>
         <w:t>Python</w:t>
       </w:r>
@@ -5104,15 +4906,19 @@
         <w:ind w:firstLine="720"/>
       </w:pPr>
       <w:r>
-        <w:t xml:space="preserve">A Python programnyelv születése még a fentebb említett PHP nyelv létrejöttét is megelőzte, hiszen az első nyilvánosságra hozott verziója (0.9.0) 1991 februárjában volt. A megalkotója Guido van </w:t>
-      </w:r>
-      <w:proofErr w:type="spellStart"/>
-      <w:r>
-        <w:t>Rossum</w:t>
-      </w:r>
-      <w:proofErr w:type="spellEnd"/>
-      <w:r>
-        <w:t xml:space="preserve"> holland programozó volt, aki egy olyan programozási nyelv kifejlesztését tűzte ki céljául, melyet könnyű olvasni, írni és karbantartani.</w:t>
+        <w:t xml:space="preserve">A Python </w:t>
+      </w:r>
+      <w:r>
+        <w:t xml:space="preserve">egy ingyenes, nyílt forráskódú </w:t>
+      </w:r>
+      <w:r>
+        <w:t>programnyelv</w:t>
+      </w:r>
+      <w:r>
+        <w:t>, melynek</w:t>
+      </w:r>
+      <w:r>
+        <w:t xml:space="preserve"> születése még a fentebb említett PHP nyelv létrejöttét is megelőzte, hiszen az első nyilvánosságra hozott verziója (0.9.0) 1991 februárjában volt. A megalkotója Guido van Rossum holland programozó volt, aki egy olyan programozási nyelv kifejlesztését tűzte ki céljául, melyet könnyű olvasni, írni és karbantartani.</w:t>
       </w:r>
       <w:sdt>
         <w:sdtPr>
@@ -5168,14 +4974,14 @@
         <w:t>Megjelenése után nagy sikerre tett szert annak köszönhetően, hogy a Python nyelven írt kód könnyen olvasható, és a szintaxisát igen könnyű elsajátítani.</w:t>
       </w:r>
       <w:r>
-        <w:t xml:space="preserve"> A nyelv sok olyan sajátossággal bír, amely azt a célt szolgálja, hogy egy adott algoritmust a lehető legkevesebb sor kód megírásával implementáljunk (pld listák bejárásakor könnyen válogathatjuk ki hátulról indulva a listában található minden harmadik elemet).</w:t>
-      </w:r>
-      <w:r>
-        <w:t xml:space="preserve"> A programnyelv az átfogó standard könyvtárának köszönhetően több programozási </w:t>
+        <w:t xml:space="preserve"> A nyelv sok olyan sajátossággal bír, amely azt a célt szolgálja, hogy egy adott algoritmust a lehető </w:t>
       </w:r>
       <w:r>
         <w:lastRenderedPageBreak/>
-        <w:t>paradigmát is meg tud valósítani, tehát használható objektum orientált vagy funkcionális programozás alkalmazására.</w:t>
+        <w:t>legkevesebb sor kód megírásával implementáljunk (pld listák bejárásakor könnyen válogathatjuk ki hátulról indulva a listában található minden harmadik elemet).</w:t>
+      </w:r>
+      <w:r>
+        <w:t xml:space="preserve"> A programnyelv az átfogó standard könyvtárának köszönhetően több programozási paradigmát is meg tud valósítani, tehát használható objektum orientált vagy funkcionális programozás alkalmazására.</w:t>
       </w:r>
       <w:sdt>
         <w:sdtPr>
@@ -5223,23 +5029,37 @@
         <w:t>A nyelv népszerűségének köszönhetően a mai napig újabb és újabb könyvtárak és keretrendszerek jelennek meg a Python programnyelvhez.</w:t>
       </w:r>
       <w:r>
-        <w:t xml:space="preserve"> Ma a backend programozásra alkalmas Python alapú keretrendszerek közül a </w:t>
-      </w:r>
-      <w:proofErr w:type="spellStart"/>
-      <w:r>
-        <w:t>Django</w:t>
-      </w:r>
-      <w:proofErr w:type="spellEnd"/>
-      <w:r>
-        <w:t xml:space="preserve"> (2005) és a </w:t>
-      </w:r>
-      <w:proofErr w:type="spellStart"/>
-      <w:r>
-        <w:t>Flask</w:t>
-      </w:r>
-      <w:proofErr w:type="spellEnd"/>
-      <w:r>
-        <w:t xml:space="preserve"> (2010).</w:t>
+        <w:t xml:space="preserve"> </w:t>
+      </w:r>
+      <w:r>
+        <w:t xml:space="preserve">Kutatásom során a </w:t>
+      </w:r>
+      <w:r>
+        <w:t>backend programozásra alkalmas Python alapú keretrendszerek közül a Django</w:t>
+      </w:r>
+      <w:r>
+        <w:t>-</w:t>
+      </w:r>
+      <w:r>
+        <w:t>t</w:t>
+      </w:r>
+      <w:r>
+        <w:t xml:space="preserve"> (2005) és a Flask</w:t>
+      </w:r>
+      <w:r>
+        <w:t>-</w:t>
+      </w:r>
+      <w:r>
+        <w:t>et</w:t>
+      </w:r>
+      <w:r>
+        <w:t xml:space="preserve"> (2010)</w:t>
+      </w:r>
+      <w:r>
+        <w:t xml:space="preserve"> vizsgáltam</w:t>
+      </w:r>
+      <w:r>
+        <w:t>.</w:t>
       </w:r>
     </w:p>
     <w:p>
@@ -5247,23 +5067,19 @@
         <w:ind w:firstLine="720"/>
       </w:pPr>
       <w:r>
-        <w:t xml:space="preserve">A </w:t>
-      </w:r>
-      <w:proofErr w:type="spellStart"/>
-      <w:r>
-        <w:t>Django</w:t>
-      </w:r>
-      <w:proofErr w:type="spellEnd"/>
-      <w:r>
-        <w:t xml:space="preserve"> egy kiforrott, nehezen elsajátítható keretrendszer, melynek elsődleges célja egy </w:t>
-      </w:r>
-      <w:proofErr w:type="spellStart"/>
-      <w:r>
-        <w:t>full-stack</w:t>
-      </w:r>
-      <w:proofErr w:type="spellEnd"/>
-      <w:r>
-        <w:t xml:space="preserve"> rendszer kiépítés</w:t>
+        <w:t>A Django</w:t>
+      </w:r>
+      <w:r>
+        <w:t xml:space="preserve"> egy kiforrott, </w:t>
+      </w:r>
+      <w:r>
+        <w:t xml:space="preserve">viszonylag </w:t>
+      </w:r>
+      <w:r>
+        <w:t>nehezen elsajátítható keretrendszer, melynek elsődleges célja egy full-stack rendszer kiépítés</w:t>
+      </w:r>
+      <w:r>
+        <w:t>e</w:t>
       </w:r>
       <w:r>
         <w:t>.</w:t>
@@ -5275,15 +5091,13 @@
         <w:t>A</w:t>
       </w:r>
       <w:r>
-        <w:t xml:space="preserve"> </w:t>
-      </w:r>
-      <w:proofErr w:type="spellStart"/>
-      <w:r>
-        <w:t>Model-View-Template</w:t>
-      </w:r>
-      <w:proofErr w:type="spellEnd"/>
-      <w:r>
-        <w:t xml:space="preserve"> (MVT) architektúrát követi, melyben a megjelenítési réteget két külön egységre bontja így lehetővé téve azt, hogy a megjelenítés megtervezésében olyan ember is részt tudjon venni, aki nem ért a programozáshoz. A webportál elkészítésekor nem lesz szükség </w:t>
+        <w:t xml:space="preserve"> Model-View-Template (MVT) architektúrát követi, melyben a megjelenítési réteget két külön egységre bontja</w:t>
+      </w:r>
+      <w:r>
+        <w:t>,</w:t>
+      </w:r>
+      <w:r>
+        <w:t xml:space="preserve"> így lehetővé téve azt, hogy a megjelenítés megtervezésében olyan ember is részt tudjon venni, aki nem ért a programozáshoz. A webportál elkészítésekor nem lesz szükség </w:t>
       </w:r>
       <w:r>
         <w:t>ezekre a funkciókra, így ezek kevés előnyt jelentenek a számomra.</w:t>
@@ -5331,50 +5145,10 @@
         <w:ind w:firstLine="720"/>
       </w:pPr>
       <w:r>
-        <w:t xml:space="preserve">A </w:t>
-      </w:r>
-      <w:proofErr w:type="spellStart"/>
-      <w:r>
-        <w:t>Flask</w:t>
-      </w:r>
-      <w:proofErr w:type="spellEnd"/>
-      <w:r>
-        <w:t xml:space="preserve"> ezzel szemben egy „</w:t>
-      </w:r>
-      <w:proofErr w:type="spellStart"/>
-      <w:r>
-        <w:t>lightweight</w:t>
-      </w:r>
-      <w:proofErr w:type="spellEnd"/>
-      <w:r>
-        <w:t>” keretrendszer, amely telepítéskor még az adatbázisok kezelését sem támogatja</w:t>
-      </w:r>
-      <w:r>
-        <w:t xml:space="preserve">, erre a funkcióra bővítményeket lehet beszerezni, mint a </w:t>
-      </w:r>
-      <w:proofErr w:type="spellStart"/>
-      <w:r>
-        <w:t>Flask</w:t>
-      </w:r>
-      <w:proofErr w:type="spellEnd"/>
-      <w:r>
-        <w:t xml:space="preserve"> </w:t>
-      </w:r>
-      <w:proofErr w:type="spellStart"/>
-      <w:r>
-        <w:t>SQLAlchemy</w:t>
-      </w:r>
-      <w:proofErr w:type="spellEnd"/>
-      <w:r>
-        <w:t xml:space="preserve">. Abból adódóan, hogy a </w:t>
-      </w:r>
-      <w:proofErr w:type="spellStart"/>
-      <w:r>
-        <w:t>Flask</w:t>
-      </w:r>
-      <w:proofErr w:type="spellEnd"/>
-      <w:r>
-        <w:t xml:space="preserve"> ilyen kevés funkciót tartalmaz alapból, így teljes rugalmasságot biztosít a fejlesztőnek abban, hogy hogyan építse föl, strukturálja és bővítse a kódbázist. A beépített funkciók hiány azonban egy nagyobb rendszer kiépítésekor – mint a szóban forgó iskola fotózást segítő alkalmazás – jelentősen több munkát tud jelenteni a fejlesztőnek.</w:t>
+        <w:t>A Flask ezzel szemben egy „lightweight” keretrendszer, amely telepítéskor még az adatbázisok kezelését sem támogatja</w:t>
+      </w:r>
+      <w:r>
+        <w:t>, erre a funkcióra bővítményeket lehet beszerezni, mint a Flask SQLAlchemy. Abból adódóan, hogy a Flask ilyen kevés funkciót tartalmaz alapból, így teljes rugalmasságot biztosít a fejlesztőnek abban, hogy hogyan építse föl, strukturálja és bővítse a kódbázist. A beépített funkciók hiány azonban egy nagyobb rendszer kiépítésekor – mint a szóban forgó iskola fotózást segítő alkalmazás – jelentősen több munkát tud jelenteni a fejlesztőnek.</w:t>
       </w:r>
     </w:p>
     <w:p>
@@ -5386,9 +5160,11 @@
       <w:pPr>
         <w:pStyle w:val="Cmsor3"/>
       </w:pPr>
+      <w:bookmarkStart w:id="12" w:name="_Toc148635535"/>
       <w:r>
         <w:t>.NET</w:t>
       </w:r>
+      <w:bookmarkEnd w:id="12"/>
     </w:p>
     <w:p>
       <w:pPr>
@@ -5443,31 +5219,11 @@
         <w:ind w:firstLine="576"/>
       </w:pPr>
       <w:r>
-        <w:t xml:space="preserve">Amikor a .NET Framework nyílt forráskódúvá vált Miguel de </w:t>
-      </w:r>
-      <w:proofErr w:type="spellStart"/>
-      <w:r>
-        <w:t>Icaza</w:t>
-      </w:r>
-      <w:proofErr w:type="spellEnd"/>
-      <w:r>
-        <w:t xml:space="preserve"> és </w:t>
-      </w:r>
-      <w:proofErr w:type="spellStart"/>
-      <w:r>
-        <w:t>Nat</w:t>
-      </w:r>
-      <w:proofErr w:type="spellEnd"/>
-      <w:r>
-        <w:t xml:space="preserve"> Friedman sikeresen elérték, hogy az akár Linuxon is képes legyen futni. 2009-re már olyan megoldások is születtek (pld </w:t>
-      </w:r>
-      <w:proofErr w:type="spellStart"/>
-      <w:r>
-        <w:t>Mono</w:t>
-      </w:r>
-      <w:proofErr w:type="spellEnd"/>
-      <w:r>
-        <w:t>), melyek képesek voltak akár Linuxon is működni. Ezek azonban mind körülményes megoldások voltak ugyan arra a problémára.</w:t>
+        <w:t xml:space="preserve">Amikor a .NET Framework nyílt forráskódúvá vált Miguel de Icaza és Nat Friedman sikeresen elérték, hogy az akár Linuxon is képes legyen futni. 2009-re már olyan megoldások is születtek (pld Mono), melyek képesek voltak akár Linuxon is </w:t>
+      </w:r>
+      <w:r>
+        <w:lastRenderedPageBreak/>
+        <w:t>működni. Ezek azonban mind körülményes megoldások voltak ugyan arra a problémára.</w:t>
       </w:r>
       <w:r>
         <w:t xml:space="preserve"> </w:t>
@@ -5508,22 +5264,10 @@
         <w:ind w:firstLine="576"/>
       </w:pPr>
       <w:r>
-        <w:t xml:space="preserve">Végül a választ a problémára a .NET </w:t>
-      </w:r>
-      <w:proofErr w:type="spellStart"/>
-      <w:r>
-        <w:t>Core</w:t>
-      </w:r>
-      <w:proofErr w:type="spellEnd"/>
-      <w:r>
-        <w:t xml:space="preserve"> megjelenése jelentette 2016-ban</w:t>
-      </w:r>
-      <w:r>
-        <w:t xml:space="preserve">, amely a .NET Frameworkhoz hasonlóan nyílt forráskódú, azonban platform független és még </w:t>
-      </w:r>
-      <w:r>
-        <w:lastRenderedPageBreak/>
-        <w:t>gyorsabb is az elődjénél.</w:t>
+        <w:t>Végül a választ a problémára a .NET Core megjelenése jelentette 2016-ban</w:t>
+      </w:r>
+      <w:r>
+        <w:t>, amely a .NET Frameworkhoz hasonlóan nyílt forráskódú, azonban platform független és még gyorsabb is az elődjénél.</w:t>
       </w:r>
       <w:sdt>
         <w:sdtPr>
@@ -5563,15 +5307,7 @@
         </w:sdtContent>
       </w:sdt>
       <w:r>
-        <w:t xml:space="preserve"> A keretrendszerek történelmét azért volt fontos megismerni, hiszen a .NET </w:t>
-      </w:r>
-      <w:proofErr w:type="spellStart"/>
-      <w:r>
-        <w:t>Core</w:t>
-      </w:r>
-      <w:proofErr w:type="spellEnd"/>
-      <w:r>
-        <w:t xml:space="preserve"> már lehetővé teszi, hogy a back-end szervert bármilyen operációs rendszeren futtatni lehessen.</w:t>
+        <w:t xml:space="preserve"> A keretrendszerek történelmét azért volt fontos megismerni, hiszen a .NET Core már lehetővé teszi, hogy a back-end szervert bármilyen operációs rendszeren futtatni lehessen.</w:t>
       </w:r>
     </w:p>
     <w:p>
@@ -5649,15 +5385,7 @@
         </w:sdtContent>
       </w:sdt>
       <w:r>
-        <w:t xml:space="preserve"> Mára az ASP.NET a weboldalak 6,8%-</w:t>
-      </w:r>
-      <w:proofErr w:type="spellStart"/>
-      <w:r>
-        <w:t>ának</w:t>
-      </w:r>
-      <w:proofErr w:type="spellEnd"/>
-      <w:r>
-        <w:t xml:space="preserve"> az alapját képezi, tehát ez a második legelterjedtebb technológia a PHP után.</w:t>
+        <w:t xml:space="preserve"> Mára az ASP.NET a weboldalak 6,8%-ának az alapját képezi, tehát ez a második legelterjedtebb technológia a PHP után.</w:t>
       </w:r>
       <w:sdt>
         <w:sdtPr>
@@ -5672,7 +5400,7 @@
             <w:rPr>
               <w:lang w:val="en-GB"/>
             </w:rPr>
-            <w:instrText xml:space="preserve"> CITATION w3t23 \l 2057 </w:instrText>
+            <w:instrText xml:space="preserve">CITATION w3t23 \l 2057 </w:instrText>
           </w:r>
           <w:r>
             <w:fldChar w:fldCharType="separate"/>
@@ -5714,24 +5442,11 @@
         <w:t>az ASP.NET újraírt verzióját</w:t>
       </w:r>
       <w:r>
-        <w:t xml:space="preserve"> .NET </w:t>
-      </w:r>
-      <w:proofErr w:type="spellStart"/>
-      <w:r>
-        <w:t>Core</w:t>
-      </w:r>
-      <w:proofErr w:type="spellEnd"/>
-      <w:r>
-        <w:t xml:space="preserve"> alapra</w:t>
-      </w:r>
-      <w:r>
-        <w:t xml:space="preserve">, az ASP.NET </w:t>
-      </w:r>
-      <w:proofErr w:type="spellStart"/>
-      <w:r>
-        <w:t>Core</w:t>
-      </w:r>
-      <w:proofErr w:type="spellEnd"/>
+        <w:t xml:space="preserve"> .NET Core alapra</w:t>
+      </w:r>
+      <w:r>
+        <w:t>, az ASP.NET Core</w:t>
+      </w:r>
       <w:r>
         <w:t>-</w:t>
       </w:r>
@@ -5739,15 +5454,7 @@
         <w:t>t azzal a céllal, hogy az átvegye az ASP.NET helyét. Az új rendszer</w:t>
       </w:r>
       <w:r>
-        <w:t xml:space="preserve"> így ki tudja használni a .NET </w:t>
-      </w:r>
-      <w:proofErr w:type="spellStart"/>
-      <w:r>
-        <w:t>Core-ral</w:t>
-      </w:r>
-      <w:proofErr w:type="spellEnd"/>
-      <w:r>
-        <w:t xml:space="preserve"> járó sebesség növekedést, valamint lehetővé </w:t>
+        <w:t xml:space="preserve"> így ki tudja használni a .NET Core-ral járó sebesség növekedést, valamint lehetővé </w:t>
       </w:r>
       <w:proofErr w:type="gramStart"/>
       <w:r>
@@ -5755,23 +5462,7 @@
       </w:r>
       <w:proofErr w:type="gramEnd"/>
       <w:r>
-        <w:t xml:space="preserve"> hogy az ne csak Windows operációs rendszereken, hanem </w:t>
-      </w:r>
-      <w:proofErr w:type="spellStart"/>
-      <w:r>
-        <w:t>MacOS</w:t>
-      </w:r>
-      <w:proofErr w:type="spellEnd"/>
-      <w:r>
-        <w:t>-en és Linux-</w:t>
-      </w:r>
-      <w:proofErr w:type="spellStart"/>
-      <w:r>
-        <w:t>on</w:t>
-      </w:r>
-      <w:proofErr w:type="spellEnd"/>
-      <w:r>
-        <w:t xml:space="preserve"> is futtatható legyen.</w:t>
+        <w:t xml:space="preserve"> hogy az ne csak Windows operációs rendszereken, hanem MacOS-en és Linux-on is futtatható legyen.</w:t>
       </w:r>
     </w:p>
     <w:p>
@@ -5779,39 +5470,10 @@
         <w:ind w:firstLine="576"/>
       </w:pPr>
       <w:r>
-        <w:t xml:space="preserve">A keretrendszer rengeteg beépített funkcióval érkezik, például rendelkezik a saját </w:t>
-      </w:r>
-      <w:proofErr w:type="spellStart"/>
-      <w:r>
-        <w:t>templating</w:t>
-      </w:r>
-      <w:proofErr w:type="spellEnd"/>
-      <w:r>
-        <w:t xml:space="preserve"> szintaxisával is, a </w:t>
-      </w:r>
-      <w:proofErr w:type="spellStart"/>
-      <w:r>
-        <w:t>Blazorrel</w:t>
-      </w:r>
-      <w:proofErr w:type="spellEnd"/>
-      <w:r>
-        <w:t xml:space="preserve">, amely </w:t>
-      </w:r>
-      <w:proofErr w:type="spellStart"/>
-      <w:r>
-        <w:t>WebAssembly</w:t>
-      </w:r>
-      <w:proofErr w:type="spellEnd"/>
-      <w:r>
-        <w:t xml:space="preserve"> (</w:t>
-      </w:r>
-      <w:proofErr w:type="spellStart"/>
-      <w:r>
-        <w:t>wasm</w:t>
-      </w:r>
-      <w:proofErr w:type="spellEnd"/>
-      <w:r>
-        <w:t xml:space="preserve">) segítségével </w:t>
+        <w:t xml:space="preserve">A keretrendszer rengeteg beépített funkcióval érkezik, például rendelkezik a saját templating szintaxisával is, a Blazorrel, amely </w:t>
+      </w:r>
+      <w:r>
+        <w:t xml:space="preserve">WebAssembly (wasm) segítségével </w:t>
       </w:r>
       <w:r>
         <w:t>lehetővé teszi, hogy dinamikus weboldalakat készítsünk.</w:t>
@@ -5820,23 +5482,7 @@
         <w:t xml:space="preserve"> Így lehetőségünk nyílik .NET-ben lefejlesztett kódot futtatni a böngészőkben is. Eleinte azt is mérlegeltem, hogy a különálló frontend helyett a teljes weboldalt így hozom létre</w:t>
       </w:r>
       <w:r>
-        <w:t xml:space="preserve">, azonban a </w:t>
-      </w:r>
-      <w:proofErr w:type="spellStart"/>
-      <w:r>
-        <w:t>Blazor</w:t>
-      </w:r>
-      <w:proofErr w:type="spellEnd"/>
-      <w:r>
-        <w:t xml:space="preserve"> </w:t>
-      </w:r>
-      <w:proofErr w:type="spellStart"/>
-      <w:r>
-        <w:t>WebAssembly</w:t>
-      </w:r>
-      <w:proofErr w:type="spellEnd"/>
-      <w:r>
-        <w:t xml:space="preserve"> megoldását nem ítéltem elég </w:t>
+        <w:t xml:space="preserve">, azonban a Blazor WebAssembly megoldását nem ítéltem elég </w:t>
       </w:r>
       <w:r>
         <w:t>elterjedtnek</w:t>
@@ -5850,15 +5496,7 @@
         <w:ind w:firstLine="576"/>
       </w:pPr>
       <w:r>
-        <w:t xml:space="preserve"> Ezen felül az ASP.NET </w:t>
-      </w:r>
-      <w:proofErr w:type="spellStart"/>
-      <w:r>
-        <w:t>Core</w:t>
-      </w:r>
-      <w:proofErr w:type="spellEnd"/>
-      <w:r>
-        <w:t xml:space="preserve"> számtalan olyan beépített funkcióval elérhető, melyek jelentősen fel tudják gyorsítani egy back-end alkalmazás fejlesztését</w:t>
+        <w:t xml:space="preserve"> Ezen felül az ASP.NET Core számtalan olyan beépített funkcióval elérhető, melyek jelentősen fel tudják gyorsítani egy back-end alkalmazás fejlesztését</w:t>
       </w:r>
       <w:r>
         <w:t xml:space="preserve">, így API alapú fejlesztésre is </w:t>
@@ -5872,72 +5510,1390 @@
       <w:r>
         <w:t xml:space="preserve"> Ezek közül a funkciók közül én is sokat igénybe vettem, melyeket a szakdolgozat további részében fogok említeni.</w:t>
       </w:r>
-    </w:p>
-    <w:p/>
-    <w:p>
-      <w:pPr>
-        <w:pStyle w:val="Cmsor2"/>
-      </w:pPr>
-      <w:bookmarkStart w:id="12" w:name="_Toc148620670"/>
-      <w:r>
-        <w:t>Frontend környezetek</w:t>
-      </w:r>
-      <w:bookmarkEnd w:id="12"/>
     </w:p>
     <w:p>
       <w:pPr>
         <w:pStyle w:val="Cmsor3"/>
-        <w:rPr>
-          <w:lang w:eastAsia="hu-HU"/>
-        </w:rPr>
-      </w:pPr>
-      <w:bookmarkStart w:id="13" w:name="_Toc148620671"/>
-      <w:proofErr w:type="spellStart"/>
-      <w:r>
-        <w:rPr>
-          <w:lang w:eastAsia="hu-HU"/>
-        </w:rPr>
-        <w:t>Angular</w:t>
+      </w:pPr>
+      <w:bookmarkStart w:id="13" w:name="_Toc148635536"/>
+      <w:r>
+        <w:t>Összefoglalás</w:t>
       </w:r>
       <w:bookmarkEnd w:id="13"/>
-      <w:proofErr w:type="spellEnd"/>
     </w:p>
     <w:p>
       <w:pPr>
-        <w:pStyle w:val="Cmsor3"/>
-        <w:rPr>
-          <w:lang w:eastAsia="hu-HU"/>
-        </w:rPr>
-      </w:pPr>
-      <w:bookmarkStart w:id="14" w:name="_Toc148620672"/>
-      <w:proofErr w:type="spellStart"/>
-      <w:r>
-        <w:rPr>
-          <w:lang w:eastAsia="hu-HU"/>
-        </w:rPr>
-        <w:t>React</w:t>
-      </w:r>
-      <w:bookmarkEnd w:id="14"/>
-      <w:proofErr w:type="spellEnd"/>
+        <w:ind w:firstLine="720"/>
+      </w:pPr>
+      <w:r>
+        <w:t>Bár a statisztikák kimutatják, hogy a PHP uralja a weboldalak jelentős százalékát, ez a tény megmagyarázható azzal, hogy a legelterjedtebb CMS-ek, mint a Word</w:t>
+      </w:r>
+      <w:r>
+        <w:t>P</w:t>
+      </w:r>
+      <w:r>
+        <w:t>ress is ezt a nyelvet használják.</w:t>
+      </w:r>
+      <w:r>
+        <w:t xml:space="preserve"> A PHP-ban megírt keretrendszerek, mint a Laravel vagy a CodeIgniter alkalmasak lennének a projekt véghezviteléhez, valamint már mind a kettő </w:t>
+      </w:r>
+      <w:r>
+        <w:lastRenderedPageBreak/>
+        <w:t>keretrendszerrel igen sok tapasztalatom van. Azonban a PHP gyakori frissítései melyek a weboldal állandó karbantartását igénylik, valamint az inkonzisztens nyelvi elemek meggyőztek, hogy ne mellettük döntsek.</w:t>
+      </w:r>
     </w:p>
     <w:p>
       <w:pPr>
-        <w:pStyle w:val="Cmsor2"/>
-      </w:pPr>
-      <w:r>
-        <w:br w:type="page"/>
+        <w:ind w:firstLine="720"/>
+      </w:pPr>
+      <w:r>
+        <w:t>A Python keretrendszerek közül is mindkettő megfelelő lenne a probléma megoldására</w:t>
+      </w:r>
+      <w:r>
+        <w:t>, azonban a statisztikák szerint a weboldalak kisebb százaléka használja csak, és értelmezett nyelv létéből adódóan lassabb végrehajtást biztosít, mint a .NET Core. Az utóbbi így majdnem minden szempontból a legjobb választás a tárgyalt cél eléréséhez. Tehát az iskolai fotózást támogató portálom back-end rendszerét ebben a keretrendszerben fogom elkészíteni.</w:t>
       </w:r>
     </w:p>
     <w:p>
       <w:pPr>
+        <w:ind w:firstLine="720"/>
+      </w:pPr>
+    </w:p>
+    <w:tbl>
+      <w:tblPr>
+        <w:tblStyle w:val="Rcsostblzat"/>
+        <w:tblW w:w="0" w:type="auto"/>
+        <w:tblLook w:val="04A0" w:firstRow="1" w:lastRow="0" w:firstColumn="1" w:lastColumn="0" w:noHBand="0" w:noVBand="1"/>
+      </w:tblPr>
+      <w:tblGrid>
+        <w:gridCol w:w="2102"/>
+        <w:gridCol w:w="1053"/>
+        <w:gridCol w:w="1146"/>
+        <w:gridCol w:w="1053"/>
+        <w:gridCol w:w="1054"/>
+        <w:gridCol w:w="2085"/>
+      </w:tblGrid>
+      <w:tr>
+        <w:tc>
+          <w:tcPr>
+            <w:tcW w:w="2123" w:type="dxa"/>
+            <w:shd w:val="clear" w:color="auto" w:fill="7F7F7F" w:themeFill="text1" w:themeFillTint="80"/>
+          </w:tcPr>
+          <w:p>
+            <w:pPr>
+              <w:rPr>
+                <w:b/>
+                <w:bCs/>
+                <w:color w:val="FFFFFF" w:themeColor="background1"/>
+                <w:sz w:val="18"/>
+                <w:szCs w:val="16"/>
+              </w:rPr>
+            </w:pPr>
+            <w:r>
+              <w:rPr>
+                <w:b/>
+                <w:bCs/>
+                <w:color w:val="FFFFFF" w:themeColor="background1"/>
+                <w:sz w:val="18"/>
+                <w:szCs w:val="16"/>
+              </w:rPr>
+              <w:t>Környezetek</w:t>
+            </w:r>
+          </w:p>
+        </w:tc>
+        <w:tc>
+          <w:tcPr>
+            <w:tcW w:w="2123" w:type="dxa"/>
+            <w:gridSpan w:val="2"/>
+            <w:shd w:val="clear" w:color="auto" w:fill="7F7F7F" w:themeFill="text1" w:themeFillTint="80"/>
+          </w:tcPr>
+          <w:p>
+            <w:pPr>
+              <w:jc w:val="center"/>
+              <w:rPr>
+                <w:b/>
+                <w:bCs/>
+                <w:color w:val="FFFFFF" w:themeColor="background1"/>
+                <w:sz w:val="18"/>
+                <w:szCs w:val="16"/>
+              </w:rPr>
+            </w:pPr>
+            <w:r>
+              <w:rPr>
+                <w:b/>
+                <w:bCs/>
+                <w:color w:val="FFFFFF" w:themeColor="background1"/>
+                <w:sz w:val="18"/>
+                <w:szCs w:val="16"/>
+              </w:rPr>
+              <w:t>PHP</w:t>
+            </w:r>
+          </w:p>
+        </w:tc>
+        <w:tc>
+          <w:tcPr>
+            <w:tcW w:w="2123" w:type="dxa"/>
+            <w:gridSpan w:val="2"/>
+            <w:shd w:val="clear" w:color="auto" w:fill="7F7F7F" w:themeFill="text1" w:themeFillTint="80"/>
+          </w:tcPr>
+          <w:p>
+            <w:pPr>
+              <w:jc w:val="center"/>
+              <w:rPr>
+                <w:b/>
+                <w:bCs/>
+                <w:color w:val="FFFFFF" w:themeColor="background1"/>
+                <w:sz w:val="18"/>
+                <w:szCs w:val="16"/>
+              </w:rPr>
+            </w:pPr>
+            <w:r>
+              <w:rPr>
+                <w:b/>
+                <w:bCs/>
+                <w:color w:val="FFFFFF" w:themeColor="background1"/>
+                <w:sz w:val="18"/>
+                <w:szCs w:val="16"/>
+              </w:rPr>
+              <w:t>Python</w:t>
+            </w:r>
+          </w:p>
+        </w:tc>
+        <w:tc>
+          <w:tcPr>
+            <w:tcW w:w="2124" w:type="dxa"/>
+            <w:shd w:val="clear" w:color="auto" w:fill="7F7F7F" w:themeFill="text1" w:themeFillTint="80"/>
+          </w:tcPr>
+          <w:p>
+            <w:pPr>
+              <w:jc w:val="center"/>
+              <w:rPr>
+                <w:b/>
+                <w:bCs/>
+                <w:color w:val="FFFFFF" w:themeColor="background1"/>
+                <w:sz w:val="18"/>
+                <w:szCs w:val="16"/>
+              </w:rPr>
+            </w:pPr>
+            <w:r>
+              <w:rPr>
+                <w:b/>
+                <w:bCs/>
+                <w:color w:val="FFFFFF" w:themeColor="background1"/>
+                <w:sz w:val="18"/>
+                <w:szCs w:val="16"/>
+              </w:rPr>
+              <w:t>.NET</w:t>
+            </w:r>
+          </w:p>
+        </w:tc>
+      </w:tr>
+      <w:tr>
+        <w:tc>
+          <w:tcPr>
+            <w:tcW w:w="2123" w:type="dxa"/>
+            <w:shd w:val="clear" w:color="auto" w:fill="7F7F7F" w:themeFill="text1" w:themeFillTint="80"/>
+          </w:tcPr>
+          <w:p>
+            <w:pPr>
+              <w:rPr>
+                <w:b/>
+                <w:bCs/>
+                <w:color w:val="FFFFFF" w:themeColor="background1"/>
+                <w:sz w:val="18"/>
+                <w:szCs w:val="16"/>
+              </w:rPr>
+            </w:pPr>
+            <w:r>
+              <w:rPr>
+                <w:b/>
+                <w:bCs/>
+                <w:color w:val="FFFFFF" w:themeColor="background1"/>
+                <w:sz w:val="18"/>
+                <w:szCs w:val="16"/>
+              </w:rPr>
+              <w:t>Nyílt forráskódú</w:t>
+            </w:r>
+          </w:p>
+        </w:tc>
+        <w:tc>
+          <w:tcPr>
+            <w:tcW w:w="2123" w:type="dxa"/>
+            <w:gridSpan w:val="2"/>
+            <w:shd w:val="clear" w:color="auto" w:fill="70AD47" w:themeFill="accent6"/>
+          </w:tcPr>
+          <w:p>
+            <w:pPr>
+              <w:jc w:val="center"/>
+              <w:rPr>
+                <w:sz w:val="18"/>
+                <w:szCs w:val="16"/>
+              </w:rPr>
+            </w:pPr>
+            <w:r>
+              <w:rPr>
+                <w:sz w:val="18"/>
+                <w:szCs w:val="16"/>
+              </w:rPr>
+              <w:t>Igen</w:t>
+            </w:r>
+          </w:p>
+        </w:tc>
+        <w:tc>
+          <w:tcPr>
+            <w:tcW w:w="2123" w:type="dxa"/>
+            <w:gridSpan w:val="2"/>
+            <w:shd w:val="clear" w:color="auto" w:fill="70AD47" w:themeFill="accent6"/>
+          </w:tcPr>
+          <w:p>
+            <w:pPr>
+              <w:jc w:val="center"/>
+              <w:rPr>
+                <w:sz w:val="18"/>
+                <w:szCs w:val="16"/>
+              </w:rPr>
+            </w:pPr>
+            <w:r>
+              <w:rPr>
+                <w:sz w:val="18"/>
+                <w:szCs w:val="16"/>
+              </w:rPr>
+              <w:t>Igen</w:t>
+            </w:r>
+          </w:p>
+        </w:tc>
+        <w:tc>
+          <w:tcPr>
+            <w:tcW w:w="2124" w:type="dxa"/>
+            <w:shd w:val="clear" w:color="auto" w:fill="70AD47" w:themeFill="accent6"/>
+          </w:tcPr>
+          <w:p>
+            <w:pPr>
+              <w:jc w:val="center"/>
+              <w:rPr>
+                <w:sz w:val="18"/>
+                <w:szCs w:val="16"/>
+              </w:rPr>
+            </w:pPr>
+            <w:r>
+              <w:rPr>
+                <w:sz w:val="18"/>
+                <w:szCs w:val="16"/>
+              </w:rPr>
+              <w:t>Igen</w:t>
+            </w:r>
+          </w:p>
+        </w:tc>
+      </w:tr>
+      <w:tr>
+        <w:tc>
+          <w:tcPr>
+            <w:tcW w:w="2123" w:type="dxa"/>
+            <w:shd w:val="clear" w:color="auto" w:fill="7F7F7F" w:themeFill="text1" w:themeFillTint="80"/>
+          </w:tcPr>
+          <w:p>
+            <w:pPr>
+              <w:rPr>
+                <w:b/>
+                <w:bCs/>
+                <w:color w:val="FFFFFF" w:themeColor="background1"/>
+                <w:sz w:val="18"/>
+                <w:szCs w:val="16"/>
+              </w:rPr>
+            </w:pPr>
+            <w:r>
+              <w:rPr>
+                <w:b/>
+                <w:bCs/>
+                <w:color w:val="FFFFFF" w:themeColor="background1"/>
+                <w:sz w:val="18"/>
+                <w:szCs w:val="16"/>
+              </w:rPr>
+              <w:t>Ingyenes</w:t>
+            </w:r>
+          </w:p>
+        </w:tc>
+        <w:tc>
+          <w:tcPr>
+            <w:tcW w:w="2123" w:type="dxa"/>
+            <w:gridSpan w:val="2"/>
+            <w:shd w:val="clear" w:color="auto" w:fill="70AD47" w:themeFill="accent6"/>
+          </w:tcPr>
+          <w:p>
+            <w:pPr>
+              <w:jc w:val="center"/>
+              <w:rPr>
+                <w:sz w:val="18"/>
+                <w:szCs w:val="16"/>
+              </w:rPr>
+            </w:pPr>
+            <w:r>
+              <w:rPr>
+                <w:sz w:val="18"/>
+                <w:szCs w:val="16"/>
+              </w:rPr>
+              <w:t>Igen</w:t>
+            </w:r>
+          </w:p>
+        </w:tc>
+        <w:tc>
+          <w:tcPr>
+            <w:tcW w:w="2123" w:type="dxa"/>
+            <w:gridSpan w:val="2"/>
+            <w:shd w:val="clear" w:color="auto" w:fill="70AD47" w:themeFill="accent6"/>
+          </w:tcPr>
+          <w:p>
+            <w:pPr>
+              <w:jc w:val="center"/>
+              <w:rPr>
+                <w:sz w:val="18"/>
+                <w:szCs w:val="16"/>
+              </w:rPr>
+            </w:pPr>
+            <w:r>
+              <w:rPr>
+                <w:sz w:val="18"/>
+                <w:szCs w:val="16"/>
+              </w:rPr>
+              <w:t>Igen</w:t>
+            </w:r>
+          </w:p>
+        </w:tc>
+        <w:tc>
+          <w:tcPr>
+            <w:tcW w:w="2124" w:type="dxa"/>
+            <w:shd w:val="clear" w:color="auto" w:fill="70AD47" w:themeFill="accent6"/>
+          </w:tcPr>
+          <w:p>
+            <w:pPr>
+              <w:jc w:val="center"/>
+              <w:rPr>
+                <w:sz w:val="18"/>
+                <w:szCs w:val="16"/>
+              </w:rPr>
+            </w:pPr>
+            <w:r>
+              <w:rPr>
+                <w:sz w:val="18"/>
+                <w:szCs w:val="16"/>
+              </w:rPr>
+              <w:t>Igen</w:t>
+            </w:r>
+          </w:p>
+        </w:tc>
+      </w:tr>
+      <w:tr>
+        <w:tc>
+          <w:tcPr>
+            <w:tcW w:w="2123" w:type="dxa"/>
+            <w:shd w:val="clear" w:color="auto" w:fill="7F7F7F" w:themeFill="text1" w:themeFillTint="80"/>
+          </w:tcPr>
+          <w:p>
+            <w:pPr>
+              <w:jc w:val="left"/>
+              <w:rPr>
+                <w:b/>
+                <w:bCs/>
+                <w:color w:val="FFFFFF" w:themeColor="background1"/>
+                <w:sz w:val="18"/>
+                <w:szCs w:val="16"/>
+              </w:rPr>
+            </w:pPr>
+            <w:r>
+              <w:rPr>
+                <w:b/>
+                <w:bCs/>
+                <w:color w:val="FFFFFF" w:themeColor="background1"/>
+                <w:sz w:val="18"/>
+                <w:szCs w:val="16"/>
+              </w:rPr>
+              <w:t>Nyelv típusa</w:t>
+            </w:r>
+          </w:p>
+        </w:tc>
+        <w:tc>
+          <w:tcPr>
+            <w:tcW w:w="2123" w:type="dxa"/>
+            <w:gridSpan w:val="2"/>
+            <w:shd w:val="clear" w:color="auto" w:fill="A8D08D" w:themeFill="accent6" w:themeFillTint="99"/>
+          </w:tcPr>
+          <w:p>
+            <w:pPr>
+              <w:jc w:val="center"/>
+              <w:rPr>
+                <w:sz w:val="18"/>
+                <w:szCs w:val="16"/>
+              </w:rPr>
+            </w:pPr>
+            <w:r>
+              <w:rPr>
+                <w:sz w:val="18"/>
+                <w:szCs w:val="16"/>
+              </w:rPr>
+              <w:t>Értelmezett nyelv</w:t>
+            </w:r>
+          </w:p>
+        </w:tc>
+        <w:tc>
+          <w:tcPr>
+            <w:tcW w:w="2123" w:type="dxa"/>
+            <w:gridSpan w:val="2"/>
+            <w:shd w:val="clear" w:color="auto" w:fill="A8D08D" w:themeFill="accent6" w:themeFillTint="99"/>
+          </w:tcPr>
+          <w:p>
+            <w:pPr>
+              <w:jc w:val="center"/>
+              <w:rPr>
+                <w:sz w:val="18"/>
+                <w:szCs w:val="16"/>
+              </w:rPr>
+            </w:pPr>
+            <w:r>
+              <w:rPr>
+                <w:sz w:val="18"/>
+                <w:szCs w:val="16"/>
+              </w:rPr>
+              <w:t>Értelmezett nyelv</w:t>
+            </w:r>
+          </w:p>
+        </w:tc>
+        <w:tc>
+          <w:tcPr>
+            <w:tcW w:w="2124" w:type="dxa"/>
+            <w:shd w:val="clear" w:color="auto" w:fill="70AD47" w:themeFill="accent6"/>
+          </w:tcPr>
+          <w:p>
+            <w:pPr>
+              <w:jc w:val="center"/>
+              <w:rPr>
+                <w:sz w:val="18"/>
+                <w:szCs w:val="16"/>
+              </w:rPr>
+            </w:pPr>
+            <w:r>
+              <w:rPr>
+                <w:sz w:val="18"/>
+                <w:szCs w:val="16"/>
+              </w:rPr>
+              <w:t>Fordított nyelv</w:t>
+            </w:r>
+          </w:p>
+        </w:tc>
+      </w:tr>
+      <w:tr>
+        <w:tc>
+          <w:tcPr>
+            <w:tcW w:w="2123" w:type="dxa"/>
+            <w:shd w:val="clear" w:color="auto" w:fill="7F7F7F" w:themeFill="text1" w:themeFillTint="80"/>
+          </w:tcPr>
+          <w:p>
+            <w:pPr>
+              <w:jc w:val="left"/>
+              <w:rPr>
+                <w:b/>
+                <w:bCs/>
+                <w:color w:val="FFFFFF" w:themeColor="background1"/>
+                <w:sz w:val="18"/>
+                <w:szCs w:val="16"/>
+              </w:rPr>
+            </w:pPr>
+            <w:r>
+              <w:rPr>
+                <w:b/>
+                <w:bCs/>
+                <w:color w:val="FFFFFF" w:themeColor="background1"/>
+                <w:sz w:val="18"/>
+                <w:szCs w:val="16"/>
+              </w:rPr>
+              <w:t>Szintaxis</w:t>
+            </w:r>
+          </w:p>
+        </w:tc>
+        <w:tc>
+          <w:tcPr>
+            <w:tcW w:w="2123" w:type="dxa"/>
+            <w:gridSpan w:val="2"/>
+            <w:shd w:val="clear" w:color="auto" w:fill="FFE599" w:themeFill="accent4" w:themeFillTint="66"/>
+          </w:tcPr>
+          <w:p>
+            <w:pPr>
+              <w:jc w:val="center"/>
+              <w:rPr>
+                <w:sz w:val="18"/>
+                <w:szCs w:val="16"/>
+              </w:rPr>
+            </w:pPr>
+            <w:r>
+              <w:rPr>
+                <w:sz w:val="18"/>
+                <w:szCs w:val="16"/>
+              </w:rPr>
+              <w:t>Néhol logikátlan</w:t>
+            </w:r>
+            <w:r>
+              <w:rPr>
+                <w:sz w:val="18"/>
+                <w:szCs w:val="16"/>
+              </w:rPr>
+              <w:t xml:space="preserve"> </w:t>
+            </w:r>
+            <w:sdt>
+              <w:sdtPr>
+                <w:rPr>
+                  <w:sz w:val="18"/>
+                  <w:szCs w:val="16"/>
+                </w:rPr>
+                <w:id w:val="-961800505"/>
+                <w:citation/>
+              </w:sdtPr>
+              <w:sdtContent>
+                <w:r>
+                  <w:rPr>
+                    <w:sz w:val="18"/>
+                    <w:szCs w:val="16"/>
+                  </w:rPr>
+                  <w:fldChar w:fldCharType="begin"/>
+                </w:r>
+                <w:r>
+                  <w:rPr>
+                    <w:sz w:val="18"/>
+                    <w:szCs w:val="16"/>
+                    <w:lang w:val="en-GB"/>
+                  </w:rPr>
+                  <w:instrText xml:space="preserve"> CITATION Jam23 \l 2057 </w:instrText>
+                </w:r>
+                <w:r>
+                  <w:rPr>
+                    <w:sz w:val="18"/>
+                    <w:szCs w:val="16"/>
+                  </w:rPr>
+                  <w:fldChar w:fldCharType="separate"/>
+                </w:r>
+                <w:r>
+                  <w:rPr>
+                    <w:noProof/>
+                    <w:sz w:val="18"/>
+                    <w:szCs w:val="16"/>
+                    <w:lang w:val="en-GB"/>
+                  </w:rPr>
+                  <w:t>[6]</w:t>
+                </w:r>
+                <w:r>
+                  <w:rPr>
+                    <w:sz w:val="18"/>
+                    <w:szCs w:val="16"/>
+                  </w:rPr>
+                  <w:fldChar w:fldCharType="end"/>
+                </w:r>
+              </w:sdtContent>
+            </w:sdt>
+          </w:p>
+        </w:tc>
+        <w:tc>
+          <w:tcPr>
+            <w:tcW w:w="2123" w:type="dxa"/>
+            <w:gridSpan w:val="2"/>
+            <w:shd w:val="clear" w:color="auto" w:fill="70AD47" w:themeFill="accent6"/>
+          </w:tcPr>
+          <w:p>
+            <w:pPr>
+              <w:jc w:val="center"/>
+              <w:rPr>
+                <w:sz w:val="18"/>
+                <w:szCs w:val="16"/>
+              </w:rPr>
+            </w:pPr>
+            <w:r>
+              <w:rPr>
+                <w:sz w:val="18"/>
+                <w:szCs w:val="16"/>
+              </w:rPr>
+              <w:t>Nagyon könnyű</w:t>
+            </w:r>
+          </w:p>
+        </w:tc>
+        <w:tc>
+          <w:tcPr>
+            <w:tcW w:w="2124" w:type="dxa"/>
+            <w:shd w:val="clear" w:color="auto" w:fill="A8D08D" w:themeFill="accent6" w:themeFillTint="99"/>
+          </w:tcPr>
+          <w:p>
+            <w:pPr>
+              <w:jc w:val="center"/>
+              <w:rPr>
+                <w:sz w:val="18"/>
+                <w:szCs w:val="16"/>
+              </w:rPr>
+            </w:pPr>
+            <w:r>
+              <w:rPr>
+                <w:sz w:val="18"/>
+                <w:szCs w:val="16"/>
+              </w:rPr>
+              <w:t>Könnyű</w:t>
+            </w:r>
+          </w:p>
+        </w:tc>
+      </w:tr>
+      <w:tr>
+        <w:tc>
+          <w:tcPr>
+            <w:tcW w:w="2123" w:type="dxa"/>
+            <w:shd w:val="clear" w:color="auto" w:fill="7F7F7F" w:themeFill="text1" w:themeFillTint="80"/>
+          </w:tcPr>
+          <w:p>
+            <w:pPr>
+              <w:jc w:val="left"/>
+              <w:rPr>
+                <w:b/>
+                <w:bCs/>
+                <w:color w:val="FFFFFF" w:themeColor="background1"/>
+                <w:sz w:val="18"/>
+                <w:szCs w:val="16"/>
+              </w:rPr>
+            </w:pPr>
+            <w:r>
+              <w:rPr>
+                <w:b/>
+                <w:bCs/>
+                <w:color w:val="FFFFFF" w:themeColor="background1"/>
+                <w:sz w:val="18"/>
+                <w:szCs w:val="16"/>
+              </w:rPr>
+              <w:t>Használati eloszlás</w:t>
+            </w:r>
+            <w:r>
+              <w:rPr>
+                <w:b/>
+                <w:bCs/>
+                <w:color w:val="FFFFFF" w:themeColor="background1"/>
+                <w:sz w:val="18"/>
+                <w:szCs w:val="16"/>
+              </w:rPr>
+              <w:t xml:space="preserve"> </w:t>
+            </w:r>
+            <w:sdt>
+              <w:sdtPr>
+                <w:rPr>
+                  <w:b/>
+                  <w:bCs/>
+                  <w:color w:val="FFFFFF" w:themeColor="background1"/>
+                  <w:sz w:val="18"/>
+                  <w:szCs w:val="16"/>
+                </w:rPr>
+                <w:id w:val="-1905825977"/>
+                <w:citation/>
+              </w:sdtPr>
+              <w:sdtContent>
+                <w:r>
+                  <w:rPr>
+                    <w:b/>
+                    <w:bCs/>
+                    <w:color w:val="FFFFFF" w:themeColor="background1"/>
+                    <w:sz w:val="18"/>
+                    <w:szCs w:val="16"/>
+                  </w:rPr>
+                  <w:fldChar w:fldCharType="begin"/>
+                </w:r>
+                <w:r>
+                  <w:rPr>
+                    <w:b/>
+                    <w:bCs/>
+                    <w:color w:val="FFFFFF" w:themeColor="background1"/>
+                    <w:sz w:val="18"/>
+                    <w:szCs w:val="16"/>
+                    <w:lang w:val="en-GB"/>
+                  </w:rPr>
+                  <w:instrText xml:space="preserve"> CITATION w3t23 \l 2057 </w:instrText>
+                </w:r>
+                <w:r>
+                  <w:rPr>
+                    <w:b/>
+                    <w:bCs/>
+                    <w:color w:val="FFFFFF" w:themeColor="background1"/>
+                    <w:sz w:val="18"/>
+                    <w:szCs w:val="16"/>
+                  </w:rPr>
+                  <w:fldChar w:fldCharType="separate"/>
+                </w:r>
+                <w:r>
+                  <w:rPr>
+                    <w:noProof/>
+                    <w:color w:val="FFFFFF" w:themeColor="background1"/>
+                    <w:sz w:val="18"/>
+                    <w:szCs w:val="16"/>
+                    <w:lang w:val="en-GB"/>
+                  </w:rPr>
+                  <w:t>[3]</w:t>
+                </w:r>
+                <w:r>
+                  <w:rPr>
+                    <w:b/>
+                    <w:bCs/>
+                    <w:color w:val="FFFFFF" w:themeColor="background1"/>
+                    <w:sz w:val="18"/>
+                    <w:szCs w:val="16"/>
+                  </w:rPr>
+                  <w:fldChar w:fldCharType="end"/>
+                </w:r>
+              </w:sdtContent>
+            </w:sdt>
+          </w:p>
+        </w:tc>
+        <w:tc>
+          <w:tcPr>
+            <w:tcW w:w="2123" w:type="dxa"/>
+            <w:gridSpan w:val="2"/>
+            <w:shd w:val="clear" w:color="auto" w:fill="70AD47" w:themeFill="accent6"/>
+          </w:tcPr>
+          <w:p>
+            <w:pPr>
+              <w:jc w:val="center"/>
+              <w:rPr>
+                <w:sz w:val="18"/>
+                <w:szCs w:val="16"/>
+              </w:rPr>
+            </w:pPr>
+            <w:r>
+              <w:rPr>
+                <w:sz w:val="18"/>
+                <w:szCs w:val="16"/>
+              </w:rPr>
+              <w:t>76%</w:t>
+            </w:r>
+          </w:p>
+        </w:tc>
+        <w:tc>
+          <w:tcPr>
+            <w:tcW w:w="2123" w:type="dxa"/>
+            <w:gridSpan w:val="2"/>
+            <w:shd w:val="clear" w:color="auto" w:fill="FFE599" w:themeFill="accent4" w:themeFillTint="66"/>
+          </w:tcPr>
+          <w:p>
+            <w:pPr>
+              <w:jc w:val="center"/>
+              <w:rPr>
+                <w:sz w:val="18"/>
+                <w:szCs w:val="16"/>
+              </w:rPr>
+            </w:pPr>
+            <w:r>
+              <w:rPr>
+                <w:sz w:val="18"/>
+                <w:szCs w:val="16"/>
+              </w:rPr>
+              <w:t>1.4%</w:t>
+            </w:r>
+          </w:p>
+        </w:tc>
+        <w:tc>
+          <w:tcPr>
+            <w:tcW w:w="2124" w:type="dxa"/>
+            <w:shd w:val="clear" w:color="auto" w:fill="A8D08D" w:themeFill="accent6" w:themeFillTint="99"/>
+          </w:tcPr>
+          <w:p>
+            <w:pPr>
+              <w:jc w:val="center"/>
+              <w:rPr>
+                <w:sz w:val="18"/>
+                <w:szCs w:val="16"/>
+              </w:rPr>
+            </w:pPr>
+            <w:r>
+              <w:rPr>
+                <w:sz w:val="18"/>
+                <w:szCs w:val="16"/>
+              </w:rPr>
+              <w:t>6.8%</w:t>
+            </w:r>
+          </w:p>
+        </w:tc>
+      </w:tr>
+      <w:tr>
+        <w:tc>
+          <w:tcPr>
+            <w:tcW w:w="2123" w:type="dxa"/>
+            <w:shd w:val="clear" w:color="auto" w:fill="7F7F7F" w:themeFill="text1" w:themeFillTint="80"/>
+          </w:tcPr>
+          <w:p>
+            <w:pPr>
+              <w:rPr>
+                <w:b/>
+                <w:bCs/>
+                <w:color w:val="FFFFFF" w:themeColor="background1"/>
+                <w:sz w:val="18"/>
+                <w:szCs w:val="16"/>
+              </w:rPr>
+            </w:pPr>
+            <w:r>
+              <w:rPr>
+                <w:b/>
+                <w:bCs/>
+                <w:color w:val="FFFFFF" w:themeColor="background1"/>
+                <w:sz w:val="18"/>
+                <w:szCs w:val="16"/>
+              </w:rPr>
+              <w:t>Vizsgált keretrendszerek</w:t>
+            </w:r>
+          </w:p>
+        </w:tc>
+        <w:tc>
+          <w:tcPr>
+            <w:tcW w:w="1061" w:type="dxa"/>
+            <w:shd w:val="clear" w:color="auto" w:fill="A6A6A6" w:themeFill="background1" w:themeFillShade="A6"/>
+          </w:tcPr>
+          <w:p>
+            <w:pPr>
+              <w:jc w:val="center"/>
+              <w:rPr>
+                <w:b/>
+                <w:bCs/>
+                <w:sz w:val="18"/>
+                <w:szCs w:val="16"/>
+              </w:rPr>
+            </w:pPr>
+            <w:r>
+              <w:rPr>
+                <w:b/>
+                <w:bCs/>
+                <w:sz w:val="18"/>
+                <w:szCs w:val="16"/>
+              </w:rPr>
+              <w:t>Laravel</w:t>
+            </w:r>
+          </w:p>
+        </w:tc>
+        <w:tc>
+          <w:tcPr>
+            <w:tcW w:w="1062" w:type="dxa"/>
+            <w:shd w:val="clear" w:color="auto" w:fill="A6A6A6" w:themeFill="background1" w:themeFillShade="A6"/>
+          </w:tcPr>
+          <w:p>
+            <w:pPr>
+              <w:jc w:val="center"/>
+              <w:rPr>
+                <w:b/>
+                <w:bCs/>
+                <w:sz w:val="18"/>
+                <w:szCs w:val="16"/>
+              </w:rPr>
+            </w:pPr>
+            <w:r>
+              <w:rPr>
+                <w:b/>
+                <w:bCs/>
+                <w:sz w:val="18"/>
+                <w:szCs w:val="16"/>
+              </w:rPr>
+              <w:t>CodeIgniter</w:t>
+            </w:r>
+          </w:p>
+        </w:tc>
+        <w:tc>
+          <w:tcPr>
+            <w:tcW w:w="1061" w:type="dxa"/>
+            <w:shd w:val="clear" w:color="auto" w:fill="A6A6A6" w:themeFill="background1" w:themeFillShade="A6"/>
+          </w:tcPr>
+          <w:p>
+            <w:pPr>
+              <w:jc w:val="center"/>
+              <w:rPr>
+                <w:b/>
+                <w:bCs/>
+                <w:sz w:val="18"/>
+                <w:szCs w:val="16"/>
+              </w:rPr>
+            </w:pPr>
+            <w:r>
+              <w:rPr>
+                <w:b/>
+                <w:bCs/>
+                <w:sz w:val="18"/>
+                <w:szCs w:val="16"/>
+              </w:rPr>
+              <w:t>Django</w:t>
+            </w:r>
+          </w:p>
+        </w:tc>
+        <w:tc>
+          <w:tcPr>
+            <w:tcW w:w="1062" w:type="dxa"/>
+            <w:shd w:val="clear" w:color="auto" w:fill="A6A6A6" w:themeFill="background1" w:themeFillShade="A6"/>
+          </w:tcPr>
+          <w:p>
+            <w:pPr>
+              <w:jc w:val="center"/>
+              <w:rPr>
+                <w:b/>
+                <w:bCs/>
+                <w:sz w:val="18"/>
+                <w:szCs w:val="16"/>
+              </w:rPr>
+            </w:pPr>
+            <w:r>
+              <w:rPr>
+                <w:b/>
+                <w:bCs/>
+                <w:sz w:val="18"/>
+                <w:szCs w:val="16"/>
+              </w:rPr>
+              <w:t>Flask</w:t>
+            </w:r>
+          </w:p>
+        </w:tc>
+        <w:tc>
+          <w:tcPr>
+            <w:tcW w:w="2124" w:type="dxa"/>
+            <w:shd w:val="clear" w:color="auto" w:fill="A6A6A6" w:themeFill="background1" w:themeFillShade="A6"/>
+          </w:tcPr>
+          <w:p>
+            <w:pPr>
+              <w:jc w:val="center"/>
+              <w:rPr>
+                <w:b/>
+                <w:bCs/>
+                <w:sz w:val="18"/>
+                <w:szCs w:val="16"/>
+              </w:rPr>
+            </w:pPr>
+            <w:r>
+              <w:rPr>
+                <w:b/>
+                <w:bCs/>
+                <w:sz w:val="18"/>
+                <w:szCs w:val="16"/>
+              </w:rPr>
+              <w:t>ASP.NET Core</w:t>
+            </w:r>
+          </w:p>
+        </w:tc>
+      </w:tr>
+      <w:tr>
+        <w:tc>
+          <w:tcPr>
+            <w:tcW w:w="2123" w:type="dxa"/>
+            <w:shd w:val="clear" w:color="auto" w:fill="7F7F7F" w:themeFill="text1" w:themeFillTint="80"/>
+          </w:tcPr>
+          <w:p>
+            <w:pPr>
+              <w:rPr>
+                <w:b/>
+                <w:bCs/>
+                <w:color w:val="FFFFFF" w:themeColor="background1"/>
+                <w:sz w:val="18"/>
+                <w:szCs w:val="16"/>
+              </w:rPr>
+            </w:pPr>
+            <w:r>
+              <w:rPr>
+                <w:b/>
+                <w:bCs/>
+                <w:color w:val="FFFFFF" w:themeColor="background1"/>
+                <w:sz w:val="18"/>
+                <w:szCs w:val="16"/>
+              </w:rPr>
+              <w:t>Gyorsaság</w:t>
+            </w:r>
+          </w:p>
+        </w:tc>
+        <w:tc>
+          <w:tcPr>
+            <w:tcW w:w="1061" w:type="dxa"/>
+            <w:shd w:val="clear" w:color="auto" w:fill="C5E0B3" w:themeFill="accent6" w:themeFillTint="66"/>
+          </w:tcPr>
+          <w:p>
+            <w:pPr>
+              <w:jc w:val="center"/>
+              <w:rPr>
+                <w:sz w:val="18"/>
+                <w:szCs w:val="16"/>
+              </w:rPr>
+            </w:pPr>
+            <w:r>
+              <w:rPr>
+                <w:sz w:val="18"/>
+                <w:szCs w:val="16"/>
+              </w:rPr>
+              <w:t>Közepes</w:t>
+            </w:r>
+          </w:p>
+        </w:tc>
+        <w:tc>
+          <w:tcPr>
+            <w:tcW w:w="1062" w:type="dxa"/>
+            <w:shd w:val="clear" w:color="auto" w:fill="C5E0B3" w:themeFill="accent6" w:themeFillTint="66"/>
+          </w:tcPr>
+          <w:p>
+            <w:pPr>
+              <w:jc w:val="center"/>
+              <w:rPr>
+                <w:sz w:val="18"/>
+                <w:szCs w:val="16"/>
+              </w:rPr>
+            </w:pPr>
+            <w:r>
+              <w:rPr>
+                <w:sz w:val="18"/>
+                <w:szCs w:val="16"/>
+              </w:rPr>
+              <w:t>Közepes</w:t>
+            </w:r>
+          </w:p>
+        </w:tc>
+        <w:tc>
+          <w:tcPr>
+            <w:tcW w:w="1061" w:type="dxa"/>
+            <w:shd w:val="clear" w:color="auto" w:fill="C5E0B3" w:themeFill="accent6" w:themeFillTint="66"/>
+          </w:tcPr>
+          <w:p>
+            <w:pPr>
+              <w:jc w:val="center"/>
+              <w:rPr>
+                <w:sz w:val="18"/>
+                <w:szCs w:val="16"/>
+              </w:rPr>
+            </w:pPr>
+            <w:r>
+              <w:rPr>
+                <w:sz w:val="18"/>
+                <w:szCs w:val="16"/>
+              </w:rPr>
+              <w:t>Közepes</w:t>
+            </w:r>
+          </w:p>
+        </w:tc>
+        <w:tc>
+          <w:tcPr>
+            <w:tcW w:w="1062" w:type="dxa"/>
+            <w:shd w:val="clear" w:color="auto" w:fill="C5E0B3" w:themeFill="accent6" w:themeFillTint="66"/>
+          </w:tcPr>
+          <w:p>
+            <w:pPr>
+              <w:jc w:val="center"/>
+              <w:rPr>
+                <w:sz w:val="18"/>
+                <w:szCs w:val="16"/>
+              </w:rPr>
+            </w:pPr>
+            <w:r>
+              <w:rPr>
+                <w:sz w:val="18"/>
+                <w:szCs w:val="16"/>
+              </w:rPr>
+              <w:t>Közepes</w:t>
+            </w:r>
+          </w:p>
+        </w:tc>
+        <w:tc>
+          <w:tcPr>
+            <w:tcW w:w="2124" w:type="dxa"/>
+            <w:shd w:val="clear" w:color="auto" w:fill="70AD47" w:themeFill="accent6"/>
+          </w:tcPr>
+          <w:p>
+            <w:pPr>
+              <w:jc w:val="center"/>
+              <w:rPr>
+                <w:sz w:val="18"/>
+                <w:szCs w:val="16"/>
+              </w:rPr>
+            </w:pPr>
+            <w:r>
+              <w:rPr>
+                <w:sz w:val="18"/>
+                <w:szCs w:val="16"/>
+              </w:rPr>
+              <w:t>Jó</w:t>
+            </w:r>
+          </w:p>
+        </w:tc>
+      </w:tr>
+      <w:tr>
+        <w:tc>
+          <w:tcPr>
+            <w:tcW w:w="2123" w:type="dxa"/>
+            <w:shd w:val="clear" w:color="auto" w:fill="7F7F7F" w:themeFill="text1" w:themeFillTint="80"/>
+          </w:tcPr>
+          <w:p>
+            <w:pPr>
+              <w:jc w:val="left"/>
+              <w:rPr>
+                <w:b/>
+                <w:bCs/>
+                <w:color w:val="FFFFFF" w:themeColor="background1"/>
+                <w:sz w:val="18"/>
+                <w:szCs w:val="16"/>
+              </w:rPr>
+            </w:pPr>
+            <w:r>
+              <w:rPr>
+                <w:b/>
+                <w:bCs/>
+                <w:color w:val="FFFFFF" w:themeColor="background1"/>
+                <w:sz w:val="18"/>
+                <w:szCs w:val="16"/>
+              </w:rPr>
+              <w:t>Fejlesztést segítő beépített funkciók</w:t>
+            </w:r>
+          </w:p>
+        </w:tc>
+        <w:tc>
+          <w:tcPr>
+            <w:tcW w:w="1061" w:type="dxa"/>
+            <w:shd w:val="clear" w:color="auto" w:fill="C5E0B3" w:themeFill="accent6" w:themeFillTint="66"/>
+          </w:tcPr>
+          <w:p>
+            <w:pPr>
+              <w:jc w:val="center"/>
+              <w:rPr>
+                <w:sz w:val="18"/>
+                <w:szCs w:val="16"/>
+              </w:rPr>
+            </w:pPr>
+            <w:r>
+              <w:rPr>
+                <w:sz w:val="18"/>
+                <w:szCs w:val="16"/>
+              </w:rPr>
+              <w:t>Sok</w:t>
+            </w:r>
+          </w:p>
+        </w:tc>
+        <w:tc>
+          <w:tcPr>
+            <w:tcW w:w="1062" w:type="dxa"/>
+            <w:shd w:val="clear" w:color="auto" w:fill="FFE599" w:themeFill="accent4" w:themeFillTint="66"/>
+          </w:tcPr>
+          <w:p>
+            <w:pPr>
+              <w:jc w:val="center"/>
+              <w:rPr>
+                <w:sz w:val="18"/>
+                <w:szCs w:val="16"/>
+              </w:rPr>
+            </w:pPr>
+            <w:r>
+              <w:rPr>
+                <w:sz w:val="18"/>
+                <w:szCs w:val="16"/>
+              </w:rPr>
+              <w:t>Kevés</w:t>
+            </w:r>
+          </w:p>
+        </w:tc>
+        <w:tc>
+          <w:tcPr>
+            <w:tcW w:w="1061" w:type="dxa"/>
+            <w:shd w:val="clear" w:color="auto" w:fill="C5E0B3" w:themeFill="accent6" w:themeFillTint="66"/>
+          </w:tcPr>
+          <w:p>
+            <w:pPr>
+              <w:jc w:val="center"/>
+              <w:rPr>
+                <w:sz w:val="18"/>
+                <w:szCs w:val="16"/>
+              </w:rPr>
+            </w:pPr>
+            <w:r>
+              <w:rPr>
+                <w:sz w:val="18"/>
+                <w:szCs w:val="16"/>
+              </w:rPr>
+              <w:t>Sok</w:t>
+            </w:r>
+          </w:p>
+        </w:tc>
+        <w:tc>
+          <w:tcPr>
+            <w:tcW w:w="1062" w:type="dxa"/>
+            <w:shd w:val="clear" w:color="auto" w:fill="FFE599" w:themeFill="accent4" w:themeFillTint="66"/>
+          </w:tcPr>
+          <w:p>
+            <w:pPr>
+              <w:jc w:val="center"/>
+              <w:rPr>
+                <w:sz w:val="18"/>
+                <w:szCs w:val="16"/>
+              </w:rPr>
+            </w:pPr>
+            <w:r>
+              <w:rPr>
+                <w:sz w:val="18"/>
+                <w:szCs w:val="16"/>
+              </w:rPr>
+              <w:t>Kevés</w:t>
+            </w:r>
+          </w:p>
+        </w:tc>
+        <w:tc>
+          <w:tcPr>
+            <w:tcW w:w="2124" w:type="dxa"/>
+            <w:shd w:val="clear" w:color="auto" w:fill="70AD47" w:themeFill="accent6"/>
+          </w:tcPr>
+          <w:p>
+            <w:pPr>
+              <w:keepNext/>
+              <w:jc w:val="center"/>
+              <w:rPr>
+                <w:sz w:val="18"/>
+                <w:szCs w:val="16"/>
+              </w:rPr>
+            </w:pPr>
+            <w:r>
+              <w:rPr>
+                <w:sz w:val="18"/>
+                <w:szCs w:val="16"/>
+              </w:rPr>
+              <w:t>Nagyon sok</w:t>
+            </w:r>
+          </w:p>
+        </w:tc>
+      </w:tr>
+    </w:tbl>
+    <w:p>
+      <w:pPr>
+        <w:pStyle w:val="Kpalrs"/>
+      </w:pPr>
+      <w:r>
+        <w:fldChar w:fldCharType="begin"/>
+      </w:r>
+      <w:r>
+        <w:instrText xml:space="preserve"> STYLEREF 1 \s </w:instrText>
+      </w:r>
+      <w:r>
+        <w:fldChar w:fldCharType="separate"/>
+      </w:r>
+      <w:r>
+        <w:rPr>
+          <w:noProof/>
+        </w:rPr>
+        <w:t>3</w:t>
+      </w:r>
+      <w:r>
+        <w:fldChar w:fldCharType="end"/>
+      </w:r>
+      <w:r>
+        <w:t>.</w:t>
+      </w:r>
+      <w:r>
+        <w:fldChar w:fldCharType="begin"/>
+      </w:r>
+      <w:r>
+        <w:instrText xml:space="preserve"> SEQ Táblázat \* ARABIC \s 1 </w:instrText>
+      </w:r>
+      <w:r>
+        <w:fldChar w:fldCharType="separate"/>
+      </w:r>
+      <w:r>
+        <w:rPr>
+          <w:noProof/>
+        </w:rPr>
+        <w:t>1</w:t>
+      </w:r>
+      <w:r>
+        <w:fldChar w:fldCharType="end"/>
+      </w:r>
+      <w:r>
+        <w:t>. Táblázat Back-end</w:t>
+      </w:r>
+      <w:r>
+        <w:rPr>
+          <w:noProof/>
+        </w:rPr>
+        <w:t xml:space="preserve"> környezetek és keretrendszerek összehasonlítása</w:t>
+      </w:r>
+    </w:p>
+    <w:p>
+      <w:pPr>
+        <w:pStyle w:val="Cmsor2"/>
+        <w:numPr>
+          <w:ilvl w:val="0"/>
+          <w:numId w:val="0"/>
+        </w:numPr>
+        <w:ind w:left="576" w:hanging="576"/>
+      </w:pPr>
+    </w:p>
+    <w:p>
+      <w:pPr>
+        <w:rPr>
+          <w:lang w:eastAsia="hu-HU"/>
+        </w:rPr>
+      </w:pPr>
+    </w:p>
+    <w:p>
+      <w:pPr>
+        <w:pStyle w:val="Cmsor2"/>
+      </w:pPr>
+      <w:bookmarkStart w:id="14" w:name="_Toc148635537"/>
+      <w:r>
+        <w:t>Frontend környezetek</w:t>
+      </w:r>
+      <w:bookmarkEnd w:id="14"/>
+    </w:p>
+    <w:p>
+      <w:pPr>
+        <w:pStyle w:val="Cmsor3"/>
+        <w:rPr>
+          <w:lang w:eastAsia="hu-HU"/>
+        </w:rPr>
+      </w:pPr>
+      <w:bookmarkStart w:id="15" w:name="_Toc148635538"/>
+      <w:r>
+        <w:rPr>
+          <w:lang w:eastAsia="hu-HU"/>
+        </w:rPr>
+        <w:t>Angular</w:t>
+      </w:r>
+      <w:bookmarkEnd w:id="15"/>
+    </w:p>
+    <w:p>
+      <w:pPr>
+        <w:pStyle w:val="Cmsor3"/>
+        <w:rPr>
+          <w:lang w:eastAsia="hu-HU"/>
+        </w:rPr>
+      </w:pPr>
+      <w:bookmarkStart w:id="16" w:name="_Toc148635539"/>
+      <w:r>
+        <w:rPr>
+          <w:lang w:eastAsia="hu-HU"/>
+        </w:rPr>
+        <w:t>Vue</w:t>
+      </w:r>
+      <w:bookmarkEnd w:id="16"/>
+    </w:p>
+    <w:p>
+      <w:pPr>
+        <w:pStyle w:val="Cmsor3"/>
+        <w:rPr>
+          <w:lang w:eastAsia="hu-HU"/>
+        </w:rPr>
+      </w:pPr>
+      <w:bookmarkStart w:id="17" w:name="_Toc148635540"/>
+      <w:r>
+        <w:rPr>
+          <w:lang w:eastAsia="hu-HU"/>
+        </w:rPr>
+        <w:t>React</w:t>
+      </w:r>
+      <w:bookmarkEnd w:id="17"/>
+    </w:p>
+    <w:p>
+      <w:pPr>
+        <w:pStyle w:val="Cmsor2"/>
+      </w:pPr>
+      <w:r>
+        <w:br w:type="page"/>
+      </w:r>
+    </w:p>
+    <w:p>
+      <w:pPr>
         <w:pStyle w:val="Cmsor1"/>
       </w:pPr>
-      <w:bookmarkStart w:id="15" w:name="_Toc148620673"/>
+      <w:bookmarkStart w:id="18" w:name="_Toc148635541"/>
       <w:r>
         <w:lastRenderedPageBreak/>
         <w:t>Irodalomjegyzék</w:t>
       </w:r>
-      <w:bookmarkEnd w:id="15"/>
+      <w:bookmarkEnd w:id="18"/>
     </w:p>
     <w:p>
       <w:pPr>
@@ -5984,7 +6940,7 @@
       </w:tblGrid>
       <w:tr>
         <w:trPr>
-          <w:divId w:val="409692289"/>
+          <w:divId w:val="2106991919"/>
           <w:tblCellSpacing w:w="15" w:type="dxa"/>
         </w:trPr>
         <w:tc>
@@ -6030,14 +6986,14 @@
                 <w:noProof/>
                 <w:lang w:val="en-GB"/>
               </w:rPr>
-              <w:t>G. Inc., “Google Photos,” [Online]. Available: https://www.google.com/photos/printing/photo-prints/.</w:t>
+              <w:t>G. Inc., “Printing,” Google Photos, [Online]. Available: https://www.google.com/photos/printing/photo-prints/. [Accessed 19 10 2023].</w:t>
             </w:r>
           </w:p>
         </w:tc>
       </w:tr>
       <w:tr>
         <w:trPr>
-          <w:divId w:val="409692289"/>
+          <w:divId w:val="2106991919"/>
           <w:tblCellSpacing w:w="15" w:type="dxa"/>
         </w:trPr>
         <w:tc>
@@ -6087,7 +7043,7 @@
       </w:tr>
       <w:tr>
         <w:trPr>
-          <w:divId w:val="409692289"/>
+          <w:divId w:val="2106991919"/>
           <w:tblCellSpacing w:w="15" w:type="dxa"/>
         </w:trPr>
         <w:tc>
@@ -6130,14 +7086,14 @@
                 <w:noProof/>
                 <w:lang w:val="en-GB"/>
               </w:rPr>
-              <w:t>w3techs.com, “w3techs,” 5 10 2023. [Online]. Available: https://w3techs.com/technologies/overview/programming_language. [Accessed 5 10 2023].</w:t>
+              <w:t>“Usage statistics of server-side programming languages for websites,” w3techs, 5 10 2023. [Online]. Available: https://w3techs.com/technologies/overview/programming_language. [Accessed 5 10 2023].</w:t>
             </w:r>
           </w:p>
         </w:tc>
       </w:tr>
       <w:tr>
         <w:trPr>
-          <w:divId w:val="409692289"/>
+          <w:divId w:val="2106991919"/>
           <w:tblCellSpacing w:w="15" w:type="dxa"/>
         </w:trPr>
         <w:tc>
@@ -6187,7 +7143,7 @@
       </w:tr>
       <w:tr>
         <w:trPr>
-          <w:divId w:val="409692289"/>
+          <w:divId w:val="2106991919"/>
           <w:tblCellSpacing w:w="15" w:type="dxa"/>
         </w:trPr>
         <w:tc>
@@ -6230,14 +7186,14 @@
                 <w:noProof/>
                 <w:lang w:val="en-GB"/>
               </w:rPr>
-              <w:t>“php.net,” [Online]. Available: https://www.php.net/manual/en/history.php.php. [Accessed 5 10 2023].</w:t>
+              <w:t>“History of PHP,” php.net, [Online]. Available: https://www.php.net/manual/en/history.php.php. [Accessed 5 10 2023].</w:t>
             </w:r>
           </w:p>
         </w:tc>
       </w:tr>
       <w:tr>
         <w:trPr>
-          <w:divId w:val="409692289"/>
+          <w:divId w:val="2106991919"/>
           <w:tblCellSpacing w:w="15" w:type="dxa"/>
         </w:trPr>
         <w:tc>
@@ -6280,14 +7236,14 @@
                 <w:noProof/>
                 <w:lang w:val="en-GB"/>
               </w:rPr>
-              <w:t>J. Balfour, “jamiebalfour.scot,” [Online]. Available: https://www.jamiebalfour.scot/articles/posts/the-inconsistencies-of-php. [Accessed 5 10 2023].</w:t>
+              <w:t>J. Balfour, “The Inconsistencies of PHP,” jamiebalfour.scot, 22 4 2015. [Online]. Available: https://www.jamiebalfour.scot/articles/posts/the-inconsistencies-of-php. [Accessed 5 10 2023].</w:t>
             </w:r>
           </w:p>
         </w:tc>
       </w:tr>
       <w:tr>
         <w:trPr>
-          <w:divId w:val="409692289"/>
+          <w:divId w:val="2106991919"/>
           <w:tblCellSpacing w:w="15" w:type="dxa"/>
         </w:trPr>
         <w:tc>
@@ -6330,14 +7286,14 @@
                 <w:noProof/>
                 <w:lang w:val="en-GB"/>
               </w:rPr>
-              <w:t>php.net. [Online]. Available: https://www.php.net/manual/en/migration70.incompatible.php. [Accessed 5 10 2023].</w:t>
+              <w:t>“Backward incompatible changes,” php.net, [Online]. Available: https://www.php.net/manual/en/migration70.incompatible.php. [Accessed 5 10 2023].</w:t>
             </w:r>
           </w:p>
         </w:tc>
       </w:tr>
       <w:tr>
         <w:trPr>
-          <w:divId w:val="409692289"/>
+          <w:divId w:val="2106991919"/>
           <w:tblCellSpacing w:w="15" w:type="dxa"/>
         </w:trPr>
         <w:tc>
@@ -6387,7 +7343,7 @@
       </w:tr>
       <w:tr>
         <w:trPr>
-          <w:divId w:val="409692289"/>
+          <w:divId w:val="2106991919"/>
           <w:tblCellSpacing w:w="15" w:type="dxa"/>
         </w:trPr>
         <w:tc>
@@ -6437,7 +7393,7 @@
       </w:tr>
       <w:tr>
         <w:trPr>
-          <w:divId w:val="409692289"/>
+          <w:divId w:val="2106991919"/>
           <w:tblCellSpacing w:w="15" w:type="dxa"/>
         </w:trPr>
         <w:tc>
@@ -6488,7 +7444,7 @@
       </w:tr>
       <w:tr>
         <w:trPr>
-          <w:divId w:val="409692289"/>
+          <w:divId w:val="2106991919"/>
           <w:tblCellSpacing w:w="15" w:type="dxa"/>
         </w:trPr>
         <w:tc>
@@ -6538,7 +7494,7 @@
       </w:tr>
       <w:tr>
         <w:trPr>
-          <w:divId w:val="409692289"/>
+          <w:divId w:val="2106991919"/>
           <w:tblCellSpacing w:w="15" w:type="dxa"/>
         </w:trPr>
         <w:tc>
@@ -6582,6 +7538,106 @@
                 <w:lang w:val="en-GB"/>
               </w:rPr>
               <w:t>A. Bahgat, “Kinsta,” 13 9 2023. [Online]. Available: https://kinsta.com/blog/flask-vs-django/. [Accessed 19 10 2023].</w:t>
+            </w:r>
+          </w:p>
+        </w:tc>
+      </w:tr>
+      <w:tr>
+        <w:trPr>
+          <w:divId w:val="2106991919"/>
+          <w:tblCellSpacing w:w="15" w:type="dxa"/>
+        </w:trPr>
+        <w:tc>
+          <w:tcPr>
+            <w:tcW w:w="50" w:type="pct"/>
+            <w:hideMark/>
+          </w:tcPr>
+          <w:p>
+            <w:pPr>
+              <w:pStyle w:val="Irodalomjegyzk"/>
+              <w:rPr>
+                <w:noProof/>
+                <w:lang w:val="en-GB"/>
+              </w:rPr>
+            </w:pPr>
+            <w:r>
+              <w:rPr>
+                <w:noProof/>
+                <w:lang w:val="en-GB"/>
+              </w:rPr>
+              <w:t xml:space="preserve">[13] </w:t>
+            </w:r>
+          </w:p>
+        </w:tc>
+        <w:tc>
+          <w:tcPr>
+            <w:tcW w:w="0" w:type="auto"/>
+            <w:hideMark/>
+          </w:tcPr>
+          <w:p>
+            <w:pPr>
+              <w:pStyle w:val="Irodalomjegyzk"/>
+              <w:rPr>
+                <w:noProof/>
+                <w:lang w:val="en-GB"/>
+              </w:rPr>
+            </w:pPr>
+            <w:r>
+              <w:rPr>
+                <w:noProof/>
+                <w:lang w:val="en-GB"/>
+              </w:rPr>
+              <w:t>A. Jain, “A Brief History of .NET (dotnet),” Medium, 28 8 2023. [Online]. Available: https://medium.com/calvin-codes/a-brief-history-of-net-ec4c14adf441. [Accessed 19 10 2023].</w:t>
+            </w:r>
+          </w:p>
+        </w:tc>
+      </w:tr>
+      <w:tr>
+        <w:trPr>
+          <w:divId w:val="2106991919"/>
+          <w:tblCellSpacing w:w="15" w:type="dxa"/>
+        </w:trPr>
+        <w:tc>
+          <w:tcPr>
+            <w:tcW w:w="50" w:type="pct"/>
+            <w:hideMark/>
+          </w:tcPr>
+          <w:p>
+            <w:pPr>
+              <w:pStyle w:val="Irodalomjegyzk"/>
+              <w:rPr>
+                <w:noProof/>
+                <w:lang w:val="en-GB"/>
+              </w:rPr>
+            </w:pPr>
+            <w:r>
+              <w:rPr>
+                <w:noProof/>
+                <w:lang w:val="en-GB"/>
+              </w:rPr>
+              <w:t xml:space="preserve">[14] </w:t>
+            </w:r>
+          </w:p>
+        </w:tc>
+        <w:tc>
+          <w:tcPr>
+            <w:tcW w:w="0" w:type="auto"/>
+            <w:hideMark/>
+          </w:tcPr>
+          <w:p>
+            <w:pPr>
+              <w:pStyle w:val="Irodalomjegyzk"/>
+              <w:rPr>
+                <w:noProof/>
+                <w:lang w:val="en-GB"/>
+              </w:rPr>
+            </w:pPr>
+            <w:r>
+              <w:rPr>
+                <w:noProof/>
+                <w:lang w:val="en-GB"/>
+              </w:rPr>
+              <w:t>D. J. Garcia, “The History of ASP.NET – Part I,” dotnetcurry.com, 26 4 2019. [Online]. Available: https://www.dotnetcurry.com/aspnet/1492/aspnet-history-part-1. [Accessed 19 10 2023].</w:t>
             </w:r>
           </w:p>
         </w:tc>
@@ -6589,7 +7645,7 @@
     </w:tbl>
     <w:p>
       <w:pPr>
-        <w:divId w:val="409692289"/>
+        <w:divId w:val="2106991919"/>
         <w:rPr>
           <w:rFonts w:eastAsia="Times New Roman"/>
           <w:noProof/>
@@ -9258,25 +10314,6 @@
 <file path=customXml/item1.xml><?xml version="1.0" encoding="utf-8"?>
 <b:Sources xmlns:b="http://schemas.openxmlformats.org/officeDocument/2006/bibliography" xmlns="http://schemas.openxmlformats.org/officeDocument/2006/bibliography" SelectedStyle="\IEEE2006OfficeOnline.xsl" StyleName="IEEE" Version="2006">
   <b:Source>
-    <b:Tag>Goo</b:Tag>
-    <b:SourceType>InternetSite</b:SourceType>
-    <b:Guid>{DA8FFBE8-0386-4BD2-98D5-DAB94340C360}</b:Guid>
-    <b:Title>Google Photos</b:Title>
-    <b:Author>
-      <b:Author>
-        <b:NameList>
-          <b:Person>
-            <b:Last>Inc.</b:Last>
-            <b:First>Google</b:First>
-          </b:Person>
-        </b:NameList>
-      </b:Author>
-    </b:Author>
-    <b:InternetSiteTitle>Google Photos</b:InternetSiteTitle>
-    <b:URL>https://www.google.com/photos/printing/photo-prints/</b:URL>
-    <b:RefOrder>1</b:RefOrder>
-  </b:Source>
-  <b:Source>
     <b:Tag>Dat23</b:Tag>
     <b:SourceType>InternetSite</b:SourceType>
     <b:Guid>{DD8F82AB-49E6-4086-B30E-ECD6B02F8521}</b:Guid>
@@ -9291,80 +10328,6 @@
   <b:Source xmlns:b="http://schemas.openxmlformats.org/officeDocument/2006/bibliography" xmlns="http://schemas.openxmlformats.org/officeDocument/2006/bibliography">
     <b:Tag>Helyőrző1</b:Tag>
     <b:RefOrder>15</b:RefOrder>
-  </b:Source>
-  <b:Source>
-    <b:Tag>w3t23</b:Tag>
-    <b:SourceType>InternetSite</b:SourceType>
-    <b:Guid>{377C8930-9170-41A7-A074-DD648446388E}</b:Guid>
-    <b:Author>
-      <b:Author>
-        <b:NameList>
-          <b:Person>
-            <b:Last>w3techs.com</b:Last>
-          </b:Person>
-        </b:NameList>
-      </b:Author>
-    </b:Author>
-    <b:Title>w3techs</b:Title>
-    <b:Year>2023</b:Year>
-    <b:Month>10</b:Month>
-    <b:Day>5</b:Day>
-    <b:YearAccessed>2023</b:YearAccessed>
-    <b:MonthAccessed>10</b:MonthAccessed>
-    <b:DayAccessed>5</b:DayAccessed>
-    <b:URL>https://w3techs.com/technologies/overview/programming_language</b:URL>
-    <b:RefOrder>3</b:RefOrder>
-  </b:Source>
-  <b:Source>
-    <b:Tag>php23</b:Tag>
-    <b:SourceType>InternetSite</b:SourceType>
-    <b:Guid>{D3BBD729-7B66-4A9A-B0EF-AF34CC752A52}</b:Guid>
-    <b:Title>php.net</b:Title>
-    <b:YearAccessed>2023</b:YearAccessed>
-    <b:MonthAccessed>10</b:MonthAccessed>
-    <b:DayAccessed>5</b:DayAccessed>
-    <b:URL>https://www.php.net/manual/en/history.php.php</b:URL>
-    <b:RefOrder>5</b:RefOrder>
-  </b:Source>
-  <b:Source>
-    <b:Tag>Jam23</b:Tag>
-    <b:SourceType>InternetSite</b:SourceType>
-    <b:Guid>{BB39919C-46EC-4502-AD32-6F9EA4942F66}</b:Guid>
-    <b:Author>
-      <b:Author>
-        <b:NameList>
-          <b:Person>
-            <b:Last>Balfour</b:Last>
-            <b:First>Jamie</b:First>
-          </b:Person>
-        </b:NameList>
-      </b:Author>
-    </b:Author>
-    <b:Title>jamiebalfour.scot</b:Title>
-    <b:YearAccessed>2023</b:YearAccessed>
-    <b:MonthAccessed>10</b:MonthAccessed>
-    <b:DayAccessed>5</b:DayAccessed>
-    <b:URL>https://www.jamiebalfour.scot/articles/posts/the-inconsistencies-of-php</b:URL>
-    <b:RefOrder>6</b:RefOrder>
-  </b:Source>
-  <b:Source>
-    <b:Tag>backwardsincomp</b:Tag>
-    <b:SourceType>InternetSite</b:SourceType>
-    <b:Guid>{F3459A97-42D9-42C5-8A15-279A354BAF74}</b:Guid>
-    <b:YearAccessed>2023</b:YearAccessed>
-    <b:MonthAccessed>10</b:MonthAccessed>
-    <b:DayAccessed>5</b:DayAccessed>
-    <b:URL>https://www.php.net/manual/en/migration70.incompatible.php</b:URL>
-    <b:Author>
-      <b:Author>
-        <b:NameList>
-          <b:Person>
-            <b:Last>php.net</b:Last>
-          </b:Person>
-        </b:NameList>
-      </b:Author>
-    </b:Author>
-    <b:RefOrder>7</b:RefOrder>
   </b:Source>
   <b:Source>
     <b:Tag>Ked23</b:Tag>
@@ -9558,11 +10521,98 @@
     <b:URL>https://medium.com/calvin-codes/a-brief-history-of-net-ec4c14adf441</b:URL>
     <b:RefOrder>13</b:RefOrder>
   </b:Source>
+  <b:Source>
+    <b:Tag>Goo</b:Tag>
+    <b:SourceType>InternetSite</b:SourceType>
+    <b:Guid>{76440327-2978-452B-A537-52A2D0D84D33}</b:Guid>
+    <b:Title>Printing</b:Title>
+    <b:Author>
+      <b:Author>
+        <b:NameList>
+          <b:Person>
+            <b:Last>Inc.</b:Last>
+            <b:First>Google</b:First>
+          </b:Person>
+        </b:NameList>
+      </b:Author>
+    </b:Author>
+    <b:InternetSiteTitle>Google Photos</b:InternetSiteTitle>
+    <b:URL>https://www.google.com/photos/printing/photo-prints/</b:URL>
+    <b:ProductionCompany>Google Photos</b:ProductionCompany>
+    <b:YearAccessed>2023</b:YearAccessed>
+    <b:MonthAccessed>10</b:MonthAccessed>
+    <b:DayAccessed>19</b:DayAccessed>
+    <b:RefOrder>1</b:RefOrder>
+  </b:Source>
+  <b:Source>
+    <b:Tag>php23</b:Tag>
+    <b:SourceType>InternetSite</b:SourceType>
+    <b:Guid>{C4881BCC-510F-4778-B0DE-70E665908365}</b:Guid>
+    <b:Title>History of PHP</b:Title>
+    <b:YearAccessed>2023</b:YearAccessed>
+    <b:MonthAccessed>10</b:MonthAccessed>
+    <b:DayAccessed>5</b:DayAccessed>
+    <b:URL>https://www.php.net/manual/en/history.php.php</b:URL>
+    <b:ProductionCompany>php.net</b:ProductionCompany>
+    <b:RefOrder>5</b:RefOrder>
+  </b:Source>
+  <b:Source>
+    <b:Tag>Jam23</b:Tag>
+    <b:SourceType>InternetSite</b:SourceType>
+    <b:Guid>{DCDCAD30-9556-441E-AC5C-41C151860120}</b:Guid>
+    <b:Author>
+      <b:Author>
+        <b:NameList>
+          <b:Person>
+            <b:Last>Balfour</b:Last>
+            <b:First>Jamie</b:First>
+          </b:Person>
+        </b:NameList>
+      </b:Author>
+    </b:Author>
+    <b:Title>The Inconsistencies of PHP</b:Title>
+    <b:YearAccessed>2023</b:YearAccessed>
+    <b:MonthAccessed>10</b:MonthAccessed>
+    <b:DayAccessed>5</b:DayAccessed>
+    <b:URL>https://www.jamiebalfour.scot/articles/posts/the-inconsistencies-of-php</b:URL>
+    <b:ProductionCompany>jamiebalfour.scot</b:ProductionCompany>
+    <b:Year>2015</b:Year>
+    <b:Month>4</b:Month>
+    <b:Day>22</b:Day>
+    <b:RefOrder>6</b:RefOrder>
+  </b:Source>
+  <b:Source>
+    <b:Tag>backwardsincomp</b:Tag>
+    <b:SourceType>InternetSite</b:SourceType>
+    <b:Guid>{7CAB2587-5AF9-48DF-B478-C0A72D1F1680}</b:Guid>
+    <b:YearAccessed>2023</b:YearAccessed>
+    <b:MonthAccessed>10</b:MonthAccessed>
+    <b:DayAccessed>5</b:DayAccessed>
+    <b:URL>https://www.php.net/manual/en/migration70.incompatible.php</b:URL>
+    <b:Title>Backward incompatible changes</b:Title>
+    <b:ProductionCompany>php.net</b:ProductionCompany>
+    <b:RefOrder>7</b:RefOrder>
+  </b:Source>
+  <b:Source>
+    <b:Tag>w3t23</b:Tag>
+    <b:SourceType>InternetSite</b:SourceType>
+    <b:Guid>{39EA1516-2BF1-4B6E-A809-B78A64A4BBB3}</b:Guid>
+    <b:Title>Usage statistics of server-side programming languages for websites</b:Title>
+    <b:Year>2023</b:Year>
+    <b:Month>10</b:Month>
+    <b:Day>5</b:Day>
+    <b:YearAccessed>2023</b:YearAccessed>
+    <b:MonthAccessed>10</b:MonthAccessed>
+    <b:DayAccessed>5</b:DayAccessed>
+    <b:URL>https://w3techs.com/technologies/overview/programming_language</b:URL>
+    <b:ProductionCompany>w3techs</b:ProductionCompany>
+    <b:RefOrder>3</b:RefOrder>
+  </b:Source>
 </b:Sources>
 </file>
 
 <file path=customXml/itemProps1.xml><?xml version="1.0" encoding="utf-8"?>
-<ds:datastoreItem xmlns:ds="http://schemas.openxmlformats.org/officeDocument/2006/customXml" ds:itemID="{13C547D9-D3AD-497D-A0B0-7F7816BFF62E}">
+<ds:datastoreItem xmlns:ds="http://schemas.openxmlformats.org/officeDocument/2006/customXml" ds:itemID="{FECACACA-9BBD-46EC-B08C-4D2586BFFDAC}">
   <ds:schemaRefs>
     <ds:schemaRef ds:uri="http://schemas.openxmlformats.org/officeDocument/2006/bibliography"/>
   </ds:schemaRefs>

</xml_diff>